<commit_message>
Added a button to re-execute last used protocol
</commit_message>
<xml_diff>
--- a/Protocolo_User Guide.docx
+++ b/Protocolo_User Guide.docx
@@ -127,6 +127,391 @@
       </w:r>
     </w:p>
     <w:p>
+      <w:r>
+        <w:t xml:space="preserve">La sección de configuración suele ir colocada al inicio del protocolo e indica las características a habilitar en el protocolo. Todas las configuraciones tienen a </w:t>
+      </w:r>
+      <w:r>
+        <w:rPr>
+          <w:rFonts w:ascii="JetBrains Mono" w:hAnsi="JetBrains Mono"/>
+          <w:color w:val="6A8759"/>
+        </w:rPr>
+        <w:t>FALSE</w:t>
+      </w:r>
+      <w:r>
+        <w:t xml:space="preserve"> como valor por defecto.</w:t>
+      </w:r>
+      <w:r>
+        <w:t xml:space="preserve"> Para activar cada propiedad de configuración es necesario poner como </w:t>
+      </w:r>
+      <w:r>
+        <w:rPr>
+          <w:rFonts w:ascii="JetBrains Mono" w:hAnsi="JetBrains Mono" w:cs="Courier New"/>
+          <w:color w:val="6A8759"/>
+          <w:lang w:eastAsia="zh-CN"/>
+        </w:rPr>
+        <w:t>TRUE</w:t>
+      </w:r>
+      <w:r>
+        <w:t xml:space="preserve"> su valor.</w:t>
+      </w:r>
+    </w:p>
+    <w:tbl>
+      <w:tblPr>
+        <w:tblStyle w:val="TableGrid"/>
+        <w:tblW w:w="9067" w:type="dxa"/>
+        <w:tblLook w:val="04A0" w:firstRow="1" w:lastRow="0" w:firstColumn="1" w:lastColumn="0" w:noHBand="0" w:noVBand="1"/>
+      </w:tblPr>
+      <w:tblGrid>
+        <w:gridCol w:w="1656"/>
+        <w:gridCol w:w="7411"/>
+      </w:tblGrid>
+      <w:tr>
+        <w:tc>
+          <w:tcPr>
+            <w:tcW w:w="1656" w:type="dxa"/>
+          </w:tcPr>
+          <w:p>
+            <w:r>
+              <w:t>Propiedad</w:t>
+            </w:r>
+          </w:p>
+        </w:tc>
+        <w:tc>
+          <w:tcPr>
+            <w:tcW w:w="7411" w:type="dxa"/>
+          </w:tcPr>
+          <w:p>
+            <w:r>
+              <w:t>Objetivo</w:t>
+            </w:r>
+          </w:p>
+        </w:tc>
+      </w:tr>
+      <w:tr>
+        <w:tc>
+          <w:tcPr>
+            <w:tcW w:w="1656" w:type="dxa"/>
+          </w:tcPr>
+          <w:p>
+            <w:pPr>
+              <w:rPr>
+                <w:rFonts w:ascii="JetBrains Mono" w:hAnsi="JetBrains Mono"/>
+                <w:color w:val="6A8759"/>
+              </w:rPr>
+            </w:pPr>
+            <w:r>
+              <w:rPr>
+                <w:rFonts w:ascii="JetBrains Mono" w:hAnsi="JetBrains Mono"/>
+                <w:color w:val="6A8759"/>
+              </w:rPr>
+              <w:t>USE_EEG</w:t>
+            </w:r>
+          </w:p>
+        </w:tc>
+        <w:tc>
+          <w:tcPr>
+            <w:tcW w:w="7411" w:type="dxa"/>
+          </w:tcPr>
+          <w:p>
+            <w:r>
+              <w:t xml:space="preserve">Indica que se usará ATI </w:t>
+            </w:r>
+            <w:proofErr w:type="spellStart"/>
+            <w:r>
+              <w:t>Vertex</w:t>
+            </w:r>
+            <w:proofErr w:type="spellEnd"/>
+            <w:r>
+              <w:t xml:space="preserve"> para recoger como EEG el resultado del experimento. Provocará la aparición de un diálogo para seleccionar el puerto al que está conectado el amplificador antes de iniciar el protocolo</w:t>
+            </w:r>
+            <w:r>
+              <w:t>.</w:t>
+            </w:r>
+          </w:p>
+        </w:tc>
+      </w:tr>
+      <w:tr>
+        <w:tc>
+          <w:tcPr>
+            <w:tcW w:w="1656" w:type="dxa"/>
+          </w:tcPr>
+          <w:p>
+            <w:pPr>
+              <w:rPr>
+                <w:rFonts w:ascii="JetBrains Mono" w:hAnsi="JetBrains Mono"/>
+                <w:color w:val="6A8759"/>
+              </w:rPr>
+            </w:pPr>
+            <w:r>
+              <w:rPr>
+                <w:rFonts w:ascii="JetBrains Mono" w:hAnsi="JetBrains Mono"/>
+                <w:color w:val="6A8759"/>
+              </w:rPr>
+              <w:t>USE_MATRIX</w:t>
+            </w:r>
+          </w:p>
+        </w:tc>
+        <w:tc>
+          <w:tcPr>
+            <w:tcW w:w="7411" w:type="dxa"/>
+          </w:tcPr>
+          <w:p>
+            <w:r>
+              <w:t xml:space="preserve">Indica que se usará </w:t>
+            </w:r>
+            <w:r>
+              <w:t xml:space="preserve">la Matriz de </w:t>
+            </w:r>
+            <w:proofErr w:type="spellStart"/>
+            <w:r>
+              <w:t>VitaCT</w:t>
+            </w:r>
+            <w:proofErr w:type="spellEnd"/>
+            <w:r>
+              <w:t xml:space="preserve"> para estimular táctilmente al sujeto</w:t>
+            </w:r>
+            <w:r>
+              <w:t xml:space="preserve">. Provocará la aparición de un diálogo para seleccionar el puerto al que está conectado </w:t>
+            </w:r>
+            <w:r>
+              <w:t>la matriz</w:t>
+            </w:r>
+            <w:r>
+              <w:t xml:space="preserve"> antes de iniciar el protocolo.</w:t>
+            </w:r>
+          </w:p>
+        </w:tc>
+      </w:tr>
+      <w:tr>
+        <w:tc>
+          <w:tcPr>
+            <w:tcW w:w="1656" w:type="dxa"/>
+          </w:tcPr>
+          <w:p>
+            <w:pPr>
+              <w:rPr>
+                <w:rFonts w:ascii="JetBrains Mono" w:hAnsi="JetBrains Mono"/>
+                <w:color w:val="6A8759"/>
+              </w:rPr>
+            </w:pPr>
+            <w:r>
+              <w:rPr>
+                <w:rFonts w:ascii="JetBrains Mono" w:hAnsi="JetBrains Mono"/>
+                <w:color w:val="6A8759"/>
+              </w:rPr>
+              <w:t>KGS_VIBRATE</w:t>
+            </w:r>
+          </w:p>
+        </w:tc>
+        <w:tc>
+          <w:tcPr>
+            <w:tcW w:w="7411" w:type="dxa"/>
+          </w:tcPr>
+          <w:p>
+            <w:r>
+              <w:t xml:space="preserve">Indica que se usará la Matriz de </w:t>
+            </w:r>
+            <w:r>
+              <w:t>KGS</w:t>
+            </w:r>
+            <w:r>
+              <w:t xml:space="preserve"> para estimular táctilmente al sujeto</w:t>
+            </w:r>
+            <w:r>
+              <w:t>. Su uso es meramente documental.</w:t>
+            </w:r>
+          </w:p>
+        </w:tc>
+      </w:tr>
+      <w:tr>
+        <w:tc>
+          <w:tcPr>
+            <w:tcW w:w="1656" w:type="dxa"/>
+          </w:tcPr>
+          <w:p>
+            <w:pPr>
+              <w:rPr>
+                <w:rFonts w:ascii="JetBrains Mono" w:hAnsi="JetBrains Mono"/>
+                <w:color w:val="6A8759"/>
+              </w:rPr>
+            </w:pPr>
+            <w:r>
+              <w:rPr>
+                <w:rFonts w:ascii="JetBrains Mono" w:hAnsi="JetBrains Mono"/>
+                <w:color w:val="6A8759"/>
+              </w:rPr>
+              <w:t>USE_GLOVE</w:t>
+            </w:r>
+          </w:p>
+        </w:tc>
+        <w:tc>
+          <w:tcPr>
+            <w:tcW w:w="7411" w:type="dxa"/>
+          </w:tcPr>
+          <w:p>
+            <w:r>
+              <w:t xml:space="preserve">Indica que se usará </w:t>
+            </w:r>
+            <w:r>
+              <w:t>el guante de Álvaro</w:t>
+            </w:r>
+            <w:r>
+              <w:t xml:space="preserve"> para estimular táctilmente al sujeto. Provocará la aparición de un diálogo para seleccionar el puerto al que está conectado </w:t>
+            </w:r>
+            <w:r>
+              <w:t>el guante</w:t>
+            </w:r>
+            <w:r>
+              <w:t xml:space="preserve"> antes de iniciar el protocolo.</w:t>
+            </w:r>
+          </w:p>
+        </w:tc>
+      </w:tr>
+      <w:tr>
+        <w:tc>
+          <w:tcPr>
+            <w:tcW w:w="1656" w:type="dxa"/>
+          </w:tcPr>
+          <w:p>
+            <w:pPr>
+              <w:rPr>
+                <w:rFonts w:ascii="JetBrains Mono" w:hAnsi="JetBrains Mono"/>
+                <w:color w:val="6A8759"/>
+              </w:rPr>
+            </w:pPr>
+            <w:r>
+              <w:rPr>
+                <w:rFonts w:ascii="JetBrains Mono" w:hAnsi="JetBrains Mono"/>
+                <w:color w:val="6A8759"/>
+              </w:rPr>
+              <w:t>USE_TARGET</w:t>
+            </w:r>
+          </w:p>
+        </w:tc>
+        <w:tc>
+          <w:tcPr>
+            <w:tcW w:w="7411" w:type="dxa"/>
+          </w:tcPr>
+          <w:p>
+            <w:r>
+              <w:t>Reservado para uso futuro</w:t>
+            </w:r>
+          </w:p>
+        </w:tc>
+      </w:tr>
+      <w:tr>
+        <w:tc>
+          <w:tcPr>
+            <w:tcW w:w="1656" w:type="dxa"/>
+          </w:tcPr>
+          <w:p>
+            <w:pPr>
+              <w:rPr>
+                <w:rFonts w:ascii="JetBrains Mono" w:hAnsi="JetBrains Mono"/>
+                <w:color w:val="6A8759"/>
+              </w:rPr>
+            </w:pPr>
+            <w:r>
+              <w:rPr>
+                <w:rFonts w:ascii="JetBrains Mono" w:hAnsi="JetBrains Mono"/>
+                <w:color w:val="6A8759"/>
+              </w:rPr>
+              <w:t>USE_SPACEKEY</w:t>
+            </w:r>
+          </w:p>
+        </w:tc>
+        <w:tc>
+          <w:tcPr>
+            <w:tcW w:w="7411" w:type="dxa"/>
+          </w:tcPr>
+          <w:p>
+            <w:r>
+              <w:t>Indica que no se iniciará el protocolo hasta que no se toque la tecla espaciadora</w:t>
+            </w:r>
+          </w:p>
+        </w:tc>
+      </w:tr>
+      <w:tr>
+        <w:tc>
+          <w:tcPr>
+            <w:tcW w:w="1656" w:type="dxa"/>
+          </w:tcPr>
+          <w:p>
+            <w:pPr>
+              <w:rPr>
+                <w:rFonts w:ascii="JetBrains Mono" w:hAnsi="JetBrains Mono"/>
+                <w:color w:val="6A8759"/>
+              </w:rPr>
+            </w:pPr>
+            <w:r>
+              <w:rPr>
+                <w:rFonts w:ascii="JetBrains Mono" w:hAnsi="JetBrains Mono" w:cs="Courier New"/>
+                <w:color w:val="6A8759"/>
+                <w:lang w:val="en-ES" w:eastAsia="zh-CN"/>
+              </w:rPr>
+              <w:t>FULLSCREEN</w:t>
+            </w:r>
+          </w:p>
+        </w:tc>
+        <w:tc>
+          <w:tcPr>
+            <w:tcW w:w="7411" w:type="dxa"/>
+          </w:tcPr>
+          <w:p>
+            <w:r>
+              <w:t>Hace que la ventana en la que se muestra la evolución del protocolo se muestre a pantalla completa.</w:t>
+            </w:r>
+          </w:p>
+        </w:tc>
+      </w:tr>
+      <w:tr>
+        <w:tc>
+          <w:tcPr>
+            <w:tcW w:w="1656" w:type="dxa"/>
+          </w:tcPr>
+          <w:p>
+            <w:pPr>
+              <w:rPr>
+                <w:rFonts w:ascii="JetBrains Mono" w:hAnsi="JetBrains Mono" w:cs="Courier New"/>
+                <w:color w:val="6A8759"/>
+                <w:lang w:eastAsia="zh-CN"/>
+              </w:rPr>
+            </w:pPr>
+            <w:r>
+              <w:rPr>
+                <w:rFonts w:ascii="JetBrains Mono" w:hAnsi="JetBrains Mono"/>
+                <w:color w:val="6A8759"/>
+              </w:rPr>
+              <w:lastRenderedPageBreak/>
+              <w:t>CENTER_MOUSE</w:t>
+            </w:r>
+          </w:p>
+        </w:tc>
+        <w:tc>
+          <w:tcPr>
+            <w:tcW w:w="7411" w:type="dxa"/>
+          </w:tcPr>
+          <w:p>
+            <w:r>
+              <w:t xml:space="preserve">Centra el ratón en la pantalla. WARNING: Al usarse junto a </w:t>
+            </w:r>
+            <w:r>
+              <w:rPr>
+                <w:rFonts w:ascii="JetBrains Mono" w:hAnsi="JetBrains Mono" w:cs="Courier New"/>
+                <w:color w:val="6A8759"/>
+                <w:lang w:val="en-ES" w:eastAsia="zh-CN"/>
+              </w:rPr>
+              <w:t>FULLSCREEN</w:t>
+            </w:r>
+            <w:r>
+              <w:t>, en Windows no se consigue el efecto esperado de centrar exactamente el ratón. Se arreglará en futuras versiones.</w:t>
+            </w:r>
+          </w:p>
+        </w:tc>
+      </w:tr>
+    </w:tbl>
+    <w:p/>
+    <w:p>
       <w:pPr>
         <w:pStyle w:val="Heading2"/>
       </w:pPr>
@@ -544,7 +929,6 @@
                 <w:rFonts w:ascii="JetBrains Mono" w:hAnsi="JetBrains Mono"/>
                 <w:color w:val="6A8759"/>
               </w:rPr>
-              <w:lastRenderedPageBreak/>
               <w:t>MOSTRAR</w:t>
             </w:r>
           </w:p>
@@ -698,6 +1082,7 @@
               </w:numPr>
             </w:pPr>
             <w:r>
+              <w:lastRenderedPageBreak/>
               <w:t>7 =&gt; Tecla espacio para estímulo incorrecto</w:t>
             </w:r>
           </w:p>
@@ -763,6 +1148,7 @@
           </w:tcPr>
           <w:p>
             <w:r>
+              <w:lastRenderedPageBreak/>
               <w:t>1.- Número de marca (obligatorio 1 a 9)</w:t>
             </w:r>
           </w:p>
@@ -952,328 +1338,574 @@
       </w:tr>
     </w:tbl>
     <w:p/>
-    <w:p/>
     <w:p>
       <w:pPr>
-        <w:shd w:val="clear" w:color="auto" w:fill="2B2B2B"/>
-        <w:tabs>
-          <w:tab w:val="left" w:pos="916"/>
-          <w:tab w:val="left" w:pos="1832"/>
-          <w:tab w:val="left" w:pos="2748"/>
-          <w:tab w:val="left" w:pos="3664"/>
-          <w:tab w:val="left" w:pos="4580"/>
-          <w:tab w:val="left" w:pos="5496"/>
-          <w:tab w:val="left" w:pos="6412"/>
-          <w:tab w:val="left" w:pos="7328"/>
-          <w:tab w:val="left" w:pos="8244"/>
-          <w:tab w:val="left" w:pos="9160"/>
-          <w:tab w:val="left" w:pos="10076"/>
-          <w:tab w:val="left" w:pos="10992"/>
-          <w:tab w:val="left" w:pos="11908"/>
-          <w:tab w:val="left" w:pos="12824"/>
-          <w:tab w:val="left" w:pos="13740"/>
-          <w:tab w:val="left" w:pos="14656"/>
-        </w:tabs>
-        <w:spacing w:after="0" w:line="240" w:lineRule="auto"/>
-        <w:jc w:val="left"/>
-        <w:rPr>
-          <w:rFonts w:ascii="JetBrains Mono" w:hAnsi="JetBrains Mono" w:cs="Courier New"/>
-          <w:color w:val="A9B7C6"/>
-          <w:lang w:val="en-ES" w:eastAsia="zh-CN"/>
-        </w:rPr>
+        <w:pStyle w:val="Heading2"/>
       </w:pPr>
       <w:r>
-        <w:rPr>
-          <w:rFonts w:ascii="JetBrains Mono" w:hAnsi="JetBrains Mono" w:cs="Courier New"/>
-          <w:color w:val="6A8759"/>
-          <w:lang w:val="en-ES" w:eastAsia="zh-CN"/>
-        </w:rPr>
-        <w:t>FULLSCREEN</w:t>
-      </w:r>
-      <w:r>
-        <w:rPr>
-          <w:rFonts w:ascii="JetBrains Mono" w:hAnsi="JetBrains Mono"/>
-          <w:color w:val="6A8759"/>
-          <w:lang w:val="en-US"/>
-        </w:rPr>
-        <w:t xml:space="preserve"> (SI/YES/</w:t>
-      </w:r>
-      <w:r>
-        <w:rPr>
-          <w:rFonts w:ascii="JetBrains Mono" w:hAnsi="JetBrains Mono"/>
-          <w:color w:val="6A8759"/>
-          <w:lang w:val="en-US"/>
-        </w:rPr>
-        <w:t>TRUE)</w:t>
+        <w:t>Ejemplos de protocolo</w:t>
       </w:r>
     </w:p>
     <w:p>
       <w:pPr>
-        <w:pStyle w:val="HTMLPreformatted"/>
-        <w:shd w:val="clear" w:color="auto" w:fill="2B2B2B"/>
-        <w:rPr>
-          <w:rFonts w:ascii="JetBrains Mono" w:hAnsi="JetBrains Mono"/>
-          <w:color w:val="A9B7C6"/>
-        </w:rPr>
+        <w:pStyle w:val="Heading3"/>
       </w:pPr>
       <w:r>
-        <w:rPr>
-          <w:rFonts w:ascii="JetBrains Mono" w:hAnsi="JetBrains Mono"/>
-          <w:color w:val="6A8759"/>
-        </w:rPr>
-        <w:t>CENTER_MOUSE</w:t>
-      </w:r>
-      <w:r>
-        <w:rPr>
-          <w:rFonts w:ascii="JetBrains Mono" w:hAnsi="JetBrains Mono"/>
-          <w:color w:val="6A8759"/>
-          <w:lang w:val="en-US"/>
-        </w:rPr>
-        <w:t xml:space="preserve"> (SI/YES/</w:t>
-      </w:r>
-      <w:r>
-        <w:rPr>
-          <w:rFonts w:ascii="JetBrains Mono" w:hAnsi="JetBrains Mono"/>
-          <w:color w:val="6A8759"/>
-          <w:lang w:val="en-US"/>
-        </w:rPr>
-        <w:t>TRUE)</w:t>
+        <w:t>Ejemplo 1</w:t>
       </w:r>
     </w:p>
     <w:p>
-      <w:pPr>
-        <w:pStyle w:val="HTMLPreformatted"/>
-        <w:shd w:val="clear" w:color="auto" w:fill="2B2B2B"/>
-        <w:rPr>
-          <w:rFonts w:ascii="JetBrains Mono" w:hAnsi="JetBrains Mono"/>
-          <w:color w:val="A9B7C6"/>
-          <w:lang w:val="en-US"/>
-        </w:rPr>
-      </w:pPr>
       <w:r>
-        <w:rPr>
-          <w:rFonts w:ascii="JetBrains Mono" w:hAnsi="JetBrains Mono"/>
-          <w:color w:val="6A8759"/>
-        </w:rPr>
-        <w:t>USE_SPACEKEY</w:t>
+        <w:t xml:space="preserve">Protocolo que muestra imágenes y envía marcas al </w:t>
       </w:r>
+      <w:proofErr w:type="spellStart"/>
       <w:r>
-        <w:rPr>
-          <w:rFonts w:ascii="JetBrains Mono" w:hAnsi="JetBrains Mono"/>
-          <w:color w:val="6A8759"/>
-          <w:lang w:val="en-US"/>
-        </w:rPr>
-        <w:t xml:space="preserve"> </w:t>
+        <w:t>amplificacor</w:t>
       </w:r>
+      <w:proofErr w:type="spellEnd"/>
       <w:r>
-        <w:rPr>
-          <w:rFonts w:ascii="JetBrains Mono" w:hAnsi="JetBrains Mono"/>
-          <w:color w:val="6A8759"/>
-          <w:lang w:val="en-US"/>
-        </w:rPr>
-        <w:t>(SI/YES/</w:t>
-      </w:r>
-      <w:r>
-        <w:rPr>
-          <w:rFonts w:ascii="JetBrains Mono" w:hAnsi="JetBrains Mono"/>
-          <w:color w:val="6A8759"/>
-          <w:lang w:val="en-US"/>
-        </w:rPr>
-        <w:t>TRUE)</w:t>
+        <w:t xml:space="preserve"> de EEG</w:t>
       </w:r>
     </w:p>
-    <w:p>
-      <w:pPr>
-        <w:pStyle w:val="HTMLPreformatted"/>
-        <w:shd w:val="clear" w:color="auto" w:fill="2B2B2B"/>
-        <w:rPr>
-          <w:rFonts w:ascii="JetBrains Mono" w:hAnsi="JetBrains Mono"/>
-          <w:color w:val="A9B7C6"/>
-          <w:lang w:val="en-US"/>
-        </w:rPr>
-      </w:pPr>
-      <w:r>
-        <w:rPr>
-          <w:rFonts w:ascii="JetBrains Mono" w:hAnsi="JetBrains Mono"/>
-          <w:color w:val="6A8759"/>
-        </w:rPr>
-        <w:t>USE_TARGET</w:t>
-      </w:r>
-      <w:r>
-        <w:rPr>
-          <w:rFonts w:ascii="JetBrains Mono" w:hAnsi="JetBrains Mono"/>
-          <w:color w:val="6A8759"/>
-          <w:lang w:val="en-US"/>
-        </w:rPr>
-        <w:t xml:space="preserve"> (SI/YES/</w:t>
-      </w:r>
-      <w:r>
-        <w:rPr>
-          <w:rFonts w:ascii="JetBrains Mono" w:hAnsi="JetBrains Mono"/>
-          <w:color w:val="6A8759"/>
-          <w:lang w:val="en-US"/>
-        </w:rPr>
-        <w:t>TRUE)</w:t>
-      </w:r>
-    </w:p>
-    <w:p>
-      <w:pPr>
-        <w:pStyle w:val="HTMLPreformatted"/>
-        <w:shd w:val="clear" w:color="auto" w:fill="2B2B2B"/>
-        <w:rPr>
-          <w:rFonts w:ascii="JetBrains Mono" w:hAnsi="JetBrains Mono"/>
-          <w:color w:val="A9B7C6"/>
-          <w:lang w:val="en-US"/>
-        </w:rPr>
-      </w:pPr>
-      <w:r>
-        <w:rPr>
-          <w:rFonts w:ascii="JetBrains Mono" w:hAnsi="JetBrains Mono"/>
-          <w:color w:val="6A8759"/>
-        </w:rPr>
-        <w:t>KGS_VIBRATE</w:t>
-      </w:r>
-      <w:r>
-        <w:rPr>
-          <w:rFonts w:ascii="JetBrains Mono" w:hAnsi="JetBrains Mono"/>
-          <w:color w:val="6A8759"/>
-          <w:lang w:val="en-US"/>
-        </w:rPr>
-        <w:t xml:space="preserve"> (SI/YES/</w:t>
-      </w:r>
-      <w:r>
-        <w:rPr>
-          <w:rFonts w:ascii="JetBrains Mono" w:hAnsi="JetBrains Mono"/>
-          <w:color w:val="6A8759"/>
-          <w:lang w:val="en-US"/>
-        </w:rPr>
-        <w:t>TRUE)</w:t>
-      </w:r>
-    </w:p>
-    <w:p>
-      <w:pPr>
-        <w:pStyle w:val="HTMLPreformatted"/>
-        <w:shd w:val="clear" w:color="auto" w:fill="2B2B2B"/>
-        <w:rPr>
-          <w:rFonts w:ascii="JetBrains Mono" w:hAnsi="JetBrains Mono"/>
-          <w:color w:val="A9B7C6"/>
-          <w:lang w:val="en-US"/>
-        </w:rPr>
-      </w:pPr>
-      <w:r>
-        <w:rPr>
-          <w:rFonts w:ascii="JetBrains Mono" w:hAnsi="JetBrains Mono"/>
-          <w:color w:val="6A8759"/>
-        </w:rPr>
-        <w:t>USE_MATRIX</w:t>
-      </w:r>
-      <w:r>
-        <w:rPr>
-          <w:rFonts w:ascii="JetBrains Mono" w:hAnsi="JetBrains Mono"/>
-          <w:color w:val="6A8759"/>
-          <w:lang w:val="en-US"/>
-        </w:rPr>
-        <w:t xml:space="preserve"> (SI/YES/</w:t>
-      </w:r>
-      <w:r>
-        <w:rPr>
-          <w:rFonts w:ascii="JetBrains Mono" w:hAnsi="JetBrains Mono"/>
-          <w:color w:val="6A8759"/>
-          <w:lang w:val="en-US"/>
-        </w:rPr>
-        <w:t>TRUE)</w:t>
-      </w:r>
-    </w:p>
-    <w:p>
-      <w:pPr>
-        <w:pStyle w:val="HTMLPreformatted"/>
-        <w:shd w:val="clear" w:color="auto" w:fill="2B2B2B"/>
-        <w:rPr>
-          <w:rFonts w:ascii="JetBrains Mono" w:hAnsi="JetBrains Mono"/>
-          <w:color w:val="A9B7C6"/>
-          <w:lang w:val="en-US"/>
-        </w:rPr>
-      </w:pPr>
-      <w:r>
-        <w:rPr>
-          <w:rFonts w:ascii="JetBrains Mono" w:hAnsi="JetBrains Mono"/>
-          <w:color w:val="6A8759"/>
-        </w:rPr>
-        <w:t>USE_EEG</w:t>
-      </w:r>
-      <w:r>
-        <w:rPr>
-          <w:rFonts w:ascii="JetBrains Mono" w:hAnsi="JetBrains Mono"/>
-          <w:color w:val="6A8759"/>
-          <w:lang w:val="en-US"/>
-        </w:rPr>
-        <w:t xml:space="preserve"> (SI/YES/</w:t>
-      </w:r>
-      <w:r>
-        <w:rPr>
-          <w:rFonts w:ascii="JetBrains Mono" w:hAnsi="JetBrains Mono"/>
-          <w:color w:val="6A8759"/>
-          <w:lang w:val="en-US"/>
-        </w:rPr>
-        <w:t>TRUE)</w:t>
-      </w:r>
-    </w:p>
-    <w:p>
-      <w:pPr>
-        <w:pStyle w:val="HTMLPreformatted"/>
-        <w:shd w:val="clear" w:color="auto" w:fill="2B2B2B"/>
-        <w:rPr>
-          <w:rFonts w:ascii="JetBrains Mono" w:hAnsi="JetBrains Mono"/>
-          <w:color w:val="A9B7C6"/>
-          <w:lang w:val="en-US"/>
-        </w:rPr>
-      </w:pPr>
-      <w:r>
-        <w:rPr>
-          <w:rFonts w:ascii="JetBrains Mono" w:hAnsi="JetBrains Mono"/>
-          <w:color w:val="6A8759"/>
-        </w:rPr>
-        <w:t>USE_GLOVE</w:t>
-      </w:r>
-      <w:r>
-        <w:rPr>
-          <w:rFonts w:ascii="JetBrains Mono" w:hAnsi="JetBrains Mono"/>
-          <w:color w:val="6A8759"/>
-          <w:lang w:val="en-US"/>
-        </w:rPr>
-        <w:t xml:space="preserve"> (SI/YES/</w:t>
-      </w:r>
-      <w:r>
-        <w:rPr>
-          <w:rFonts w:ascii="JetBrains Mono" w:hAnsi="JetBrains Mono"/>
-          <w:color w:val="6A8759"/>
-          <w:lang w:val="en-US"/>
-        </w:rPr>
-        <w:t>TRUE)</w:t>
-      </w:r>
-    </w:p>
-    <w:p>
-      <w:pPr>
-        <w:pStyle w:val="HTMLPreformatted"/>
-        <w:shd w:val="clear" w:color="auto" w:fill="2B2B2B"/>
-        <w:rPr>
-          <w:rFonts w:ascii="JetBrains Mono" w:hAnsi="JetBrains Mono"/>
-          <w:color w:val="A9B7C6"/>
-          <w:lang w:val="en-US"/>
-        </w:rPr>
-      </w:pPr>
-    </w:p>
-    <w:p>
-      <w:pPr>
-        <w:pStyle w:val="HTMLPreformatted"/>
-        <w:shd w:val="clear" w:color="auto" w:fill="2B2B2B"/>
-        <w:rPr>
-          <w:rFonts w:ascii="JetBrains Mono" w:hAnsi="JetBrains Mono"/>
-          <w:color w:val="A9B7C6"/>
-          <w:lang w:val="en-US"/>
-        </w:rPr>
-      </w:pPr>
-    </w:p>
+    <w:tbl>
+      <w:tblPr>
+        <w:tblStyle w:val="TableGrid"/>
+        <w:tblW w:w="0" w:type="auto"/>
+        <w:tblLook w:val="04A0" w:firstRow="1" w:lastRow="0" w:firstColumn="1" w:lastColumn="0" w:noHBand="0" w:noVBand="1"/>
+      </w:tblPr>
+      <w:tblGrid>
+        <w:gridCol w:w="9016"/>
+      </w:tblGrid>
+      <w:tr>
+        <w:tc>
+          <w:tcPr>
+            <w:tcW w:w="9016" w:type="dxa"/>
+          </w:tcPr>
+          <w:p>
+            <w:pPr>
+              <w:pStyle w:val="HTMLPreformatted"/>
+              <w:shd w:val="clear" w:color="auto" w:fill="2B2B2B"/>
+              <w:rPr>
+                <w:rFonts w:ascii="JetBrains Mono" w:hAnsi="JetBrains Mono"/>
+                <w:color w:val="A9B7C6"/>
+              </w:rPr>
+            </w:pPr>
+            <w:r>
+              <w:rPr>
+                <w:rFonts w:ascii="JetBrains Mono" w:hAnsi="JetBrains Mono"/>
+                <w:color w:val="A9B7C6"/>
+              </w:rPr>
+              <w:t>;Protocolo TEST Horizontal(T)-Vertical</w:t>
+            </w:r>
+            <w:r>
+              <w:rPr>
+                <w:rFonts w:ascii="JetBrains Mono" w:hAnsi="JetBrains Mono"/>
+                <w:color w:val="A9B7C6"/>
+              </w:rPr>
+              <w:br/>
+            </w:r>
+            <w:r>
+              <w:rPr>
+                <w:rFonts w:ascii="JetBrains Mono" w:hAnsi="JetBrains Mono"/>
+                <w:color w:val="A9B7C6"/>
+              </w:rPr>
+              <w:br/>
+              <w:t>FULLSCREEN false</w:t>
+            </w:r>
+            <w:r>
+              <w:rPr>
+                <w:rFonts w:ascii="JetBrains Mono" w:hAnsi="JetBrains Mono"/>
+                <w:color w:val="A9B7C6"/>
+              </w:rPr>
+              <w:br/>
+              <w:t>USE_MATRIX false</w:t>
+            </w:r>
+            <w:r>
+              <w:rPr>
+                <w:rFonts w:ascii="JetBrains Mono" w:hAnsi="JetBrains Mono"/>
+                <w:color w:val="A9B7C6"/>
+              </w:rPr>
+              <w:br/>
+              <w:t xml:space="preserve">USE_EEG </w:t>
+            </w:r>
+            <w:r>
+              <w:rPr>
+                <w:rFonts w:ascii="JetBrains Mono" w:hAnsi="JetBrains Mono"/>
+                <w:color w:val="A9B7C6"/>
+                <w:lang w:val="es-ES"/>
+              </w:rPr>
+              <w:t>true</w:t>
+            </w:r>
+            <w:r>
+              <w:rPr>
+                <w:rFonts w:ascii="JetBrains Mono" w:hAnsi="JetBrains Mono"/>
+                <w:color w:val="A9B7C6"/>
+              </w:rPr>
+              <w:br/>
+              <w:t>CENTER_MOUSE true</w:t>
+            </w:r>
+            <w:r>
+              <w:rPr>
+                <w:rFonts w:ascii="JetBrains Mono" w:hAnsi="JetBrains Mono"/>
+                <w:color w:val="A9B7C6"/>
+              </w:rPr>
+              <w:br/>
+              <w:t>KGS_VIBRATE false</w:t>
+            </w:r>
+            <w:r>
+              <w:rPr>
+                <w:rFonts w:ascii="JetBrains Mono" w:hAnsi="JetBrains Mono"/>
+                <w:color w:val="A9B7C6"/>
+              </w:rPr>
+              <w:br/>
+              <w:t>USE_SPACEKEY true</w:t>
+            </w:r>
+            <w:r>
+              <w:rPr>
+                <w:rFonts w:ascii="JetBrains Mono" w:hAnsi="JetBrains Mono"/>
+                <w:color w:val="A9B7C6"/>
+              </w:rPr>
+              <w:br/>
+            </w:r>
+            <w:r>
+              <w:rPr>
+                <w:rFonts w:ascii="JetBrains Mono" w:hAnsi="JetBrains Mono"/>
+                <w:color w:val="A9B7C6"/>
+              </w:rPr>
+              <w:br/>
+              <w:t>; Horizontal =&gt; Marca 1</w:t>
+            </w:r>
+            <w:r>
+              <w:rPr>
+                <w:rFonts w:ascii="JetBrains Mono" w:hAnsi="JetBrains Mono"/>
+                <w:color w:val="A9B7C6"/>
+              </w:rPr>
+              <w:br/>
+              <w:t>; Vertical   =&gt; Marca 2</w:t>
+            </w:r>
+            <w:r>
+              <w:rPr>
+                <w:rFonts w:ascii="JetBrains Mono" w:hAnsi="JetBrains Mono"/>
+                <w:color w:val="A9B7C6"/>
+              </w:rPr>
+              <w:br/>
+            </w:r>
+            <w:r>
+              <w:rPr>
+                <w:rFonts w:ascii="JetBrains Mono" w:hAnsi="JetBrains Mono"/>
+                <w:color w:val="A9B7C6"/>
+              </w:rPr>
+              <w:br/>
+              <w:t>INICIAR inicio-experimento.png</w:t>
+            </w:r>
+            <w:r>
+              <w:rPr>
+                <w:rFonts w:ascii="JetBrains Mono" w:hAnsi="JetBrains Mono"/>
+                <w:color w:val="A9B7C6"/>
+              </w:rPr>
+              <w:br/>
+              <w:t>ESPERAR 3000</w:t>
+            </w:r>
+            <w:r>
+              <w:rPr>
+                <w:rFonts w:ascii="JetBrains Mono" w:hAnsi="JetBrains Mono"/>
+                <w:color w:val="A9B7C6"/>
+              </w:rPr>
+              <w:br/>
+            </w:r>
+            <w:r>
+              <w:rPr>
+                <w:rFonts w:ascii="JetBrains Mono" w:hAnsi="JetBrains Mono"/>
+                <w:color w:val="A9B7C6"/>
+              </w:rPr>
+              <w:br/>
+              <w:t>;Lanza la imagen y espera la tecla espacio</w:t>
+            </w:r>
+            <w:r>
+              <w:rPr>
+                <w:rFonts w:ascii="JetBrains Mono" w:hAnsi="JetBrains Mono"/>
+                <w:color w:val="A9B7C6"/>
+              </w:rPr>
+              <w:br/>
+              <w:t>KGS stim_pancita_abajo.jpg</w:t>
+            </w:r>
+            <w:r>
+              <w:rPr>
+                <w:rFonts w:ascii="JetBrains Mono" w:hAnsi="JetBrains Mono"/>
+                <w:color w:val="A9B7C6"/>
+              </w:rPr>
+              <w:br/>
+              <w:t>SPACESTOP</w:t>
+            </w:r>
+            <w:r>
+              <w:rPr>
+                <w:rFonts w:ascii="JetBrains Mono" w:hAnsi="JetBrains Mono"/>
+                <w:color w:val="A9B7C6"/>
+              </w:rPr>
+              <w:br/>
+            </w:r>
+            <w:r>
+              <w:rPr>
+                <w:rFonts w:ascii="JetBrains Mono" w:hAnsi="JetBrains Mono"/>
+                <w:color w:val="A9B7C6"/>
+              </w:rPr>
+              <w:br/>
+            </w:r>
+            <w:r>
+              <w:rPr>
+                <w:rFonts w:ascii="JetBrains Mono" w:hAnsi="JetBrains Mono"/>
+                <w:color w:val="A9B7C6"/>
+              </w:rPr>
+              <w:br/>
+              <w:t>KGS stim_linea_</w:t>
+            </w:r>
+            <w:r>
+              <w:rPr>
+                <w:rFonts w:ascii="JetBrains Mono" w:hAnsi="JetBrains Mono"/>
+                <w:color w:val="A9B7C6"/>
+                <w:lang w:val="es-ES"/>
+              </w:rPr>
+              <w:t>horizontal</w:t>
+            </w:r>
+            <w:r>
+              <w:rPr>
+                <w:rFonts w:ascii="JetBrains Mono" w:hAnsi="JetBrains Mono"/>
+                <w:color w:val="A9B7C6"/>
+              </w:rPr>
+              <w:t>.jpg</w:t>
+            </w:r>
+            <w:r>
+              <w:rPr>
+                <w:rFonts w:ascii="JetBrains Mono" w:hAnsi="JetBrains Mono"/>
+                <w:color w:val="A9B7C6"/>
+              </w:rPr>
+              <w:br/>
+              <w:t xml:space="preserve">MARCAR </w:t>
+            </w:r>
+            <w:r>
+              <w:rPr>
+                <w:rFonts w:ascii="JetBrains Mono" w:hAnsi="JetBrains Mono"/>
+                <w:color w:val="A9B7C6"/>
+                <w:lang w:val="es-ES"/>
+              </w:rPr>
+              <w:t>1</w:t>
+            </w:r>
+            <w:r>
+              <w:rPr>
+                <w:rFonts w:ascii="JetBrains Mono" w:hAnsi="JetBrains Mono"/>
+                <w:color w:val="A9B7C6"/>
+              </w:rPr>
+              <w:br/>
+              <w:t>ESPERAR 300</w:t>
+            </w:r>
+            <w:r>
+              <w:rPr>
+                <w:rFonts w:ascii="JetBrains Mono" w:hAnsi="JetBrains Mono"/>
+                <w:color w:val="A9B7C6"/>
+              </w:rPr>
+              <w:br/>
+              <w:t>KGS white.png</w:t>
+            </w:r>
+            <w:r>
+              <w:rPr>
+                <w:rFonts w:ascii="JetBrains Mono" w:hAnsi="JetBrains Mono"/>
+                <w:color w:val="A9B7C6"/>
+              </w:rPr>
+              <w:br/>
+              <w:t>ESPERAR 700</w:t>
+            </w:r>
+            <w:r>
+              <w:rPr>
+                <w:rFonts w:ascii="JetBrains Mono" w:hAnsi="JetBrains Mono"/>
+                <w:color w:val="A9B7C6"/>
+              </w:rPr>
+              <w:br/>
+            </w:r>
+            <w:r>
+              <w:rPr>
+                <w:rFonts w:ascii="JetBrains Mono" w:hAnsi="JetBrains Mono"/>
+                <w:color w:val="A9B7C6"/>
+              </w:rPr>
+              <w:br/>
+            </w:r>
+            <w:r>
+              <w:rPr>
+                <w:rFonts w:ascii="JetBrains Mono" w:hAnsi="JetBrains Mono"/>
+                <w:color w:val="A9B7C6"/>
+              </w:rPr>
+              <w:br/>
+              <w:t>KGS stim_linea_vertical.jpg</w:t>
+            </w:r>
+            <w:r>
+              <w:rPr>
+                <w:rFonts w:ascii="JetBrains Mono" w:hAnsi="JetBrains Mono"/>
+                <w:color w:val="A9B7C6"/>
+              </w:rPr>
+              <w:br/>
+              <w:t>MARCAR 2</w:t>
+            </w:r>
+            <w:r>
+              <w:rPr>
+                <w:rFonts w:ascii="JetBrains Mono" w:hAnsi="JetBrains Mono"/>
+                <w:color w:val="A9B7C6"/>
+              </w:rPr>
+              <w:br/>
+              <w:t>ESPERAR 300</w:t>
+            </w:r>
+            <w:r>
+              <w:rPr>
+                <w:rFonts w:ascii="JetBrains Mono" w:hAnsi="JetBrains Mono"/>
+                <w:color w:val="A9B7C6"/>
+              </w:rPr>
+              <w:br/>
+            </w:r>
+            <w:r>
+              <w:rPr>
+                <w:rFonts w:ascii="JetBrains Mono" w:hAnsi="JetBrains Mono"/>
+                <w:color w:val="A9B7C6"/>
+              </w:rPr>
+              <w:lastRenderedPageBreak/>
+              <w:t>KGS white.png</w:t>
+            </w:r>
+            <w:r>
+              <w:rPr>
+                <w:rFonts w:ascii="JetBrains Mono" w:hAnsi="JetBrains Mono"/>
+                <w:color w:val="A9B7C6"/>
+              </w:rPr>
+              <w:br/>
+              <w:t>ESPERAR 700</w:t>
+            </w:r>
+            <w:r>
+              <w:rPr>
+                <w:rFonts w:ascii="JetBrains Mono" w:hAnsi="JetBrains Mono"/>
+                <w:color w:val="A9B7C6"/>
+              </w:rPr>
+              <w:br/>
+            </w:r>
+            <w:r>
+              <w:rPr>
+                <w:rFonts w:ascii="JetBrains Mono" w:hAnsi="JetBrains Mono"/>
+                <w:color w:val="A9B7C6"/>
+              </w:rPr>
+              <w:br/>
+            </w:r>
+            <w:r>
+              <w:rPr>
+                <w:rFonts w:ascii="JetBrains Mono" w:hAnsi="JetBrains Mono"/>
+                <w:color w:val="A9B7C6"/>
+              </w:rPr>
+              <w:br/>
+              <w:t>KGS stim_linea_vertical.jpg</w:t>
+            </w:r>
+            <w:r>
+              <w:rPr>
+                <w:rFonts w:ascii="JetBrains Mono" w:hAnsi="JetBrains Mono"/>
+                <w:color w:val="A9B7C6"/>
+              </w:rPr>
+              <w:br/>
+              <w:t>MARCAR 2</w:t>
+            </w:r>
+            <w:r>
+              <w:rPr>
+                <w:rFonts w:ascii="JetBrains Mono" w:hAnsi="JetBrains Mono"/>
+                <w:color w:val="A9B7C6"/>
+              </w:rPr>
+              <w:br/>
+              <w:t>ESPERAR 300</w:t>
+            </w:r>
+            <w:r>
+              <w:rPr>
+                <w:rFonts w:ascii="JetBrains Mono" w:hAnsi="JetBrains Mono"/>
+                <w:color w:val="A9B7C6"/>
+              </w:rPr>
+              <w:br/>
+              <w:t>KGS white.png</w:t>
+            </w:r>
+            <w:r>
+              <w:rPr>
+                <w:rFonts w:ascii="JetBrains Mono" w:hAnsi="JetBrains Mono"/>
+                <w:color w:val="A9B7C6"/>
+              </w:rPr>
+              <w:br/>
+              <w:t>ESPERAR 700</w:t>
+            </w:r>
+          </w:p>
+          <w:p>
+            <w:pPr>
+              <w:pStyle w:val="HTMLPreformatted"/>
+              <w:shd w:val="clear" w:color="auto" w:fill="2B2B2B"/>
+              <w:rPr>
+                <w:rFonts w:ascii="JetBrains Mono" w:hAnsi="JetBrains Mono"/>
+                <w:color w:val="A9B7C6"/>
+              </w:rPr>
+            </w:pPr>
+          </w:p>
+          <w:p>
+            <w:pPr>
+              <w:pStyle w:val="HTMLPreformatted"/>
+              <w:shd w:val="clear" w:color="auto" w:fill="2B2B2B"/>
+              <w:rPr>
+                <w:rFonts w:ascii="JetBrains Mono" w:hAnsi="JetBrains Mono"/>
+                <w:color w:val="A9B7C6"/>
+              </w:rPr>
+            </w:pPr>
+            <w:r>
+              <w:rPr>
+                <w:rFonts w:ascii="JetBrains Mono" w:hAnsi="JetBrains Mono"/>
+                <w:color w:val="A9B7C6"/>
+              </w:rPr>
+              <w:t>(REPETIDO N VECES)</w:t>
+            </w:r>
+          </w:p>
+          <w:p>
+            <w:pPr>
+              <w:pStyle w:val="HTMLPreformatted"/>
+              <w:shd w:val="clear" w:color="auto" w:fill="2B2B2B"/>
+              <w:rPr>
+                <w:rFonts w:ascii="JetBrains Mono" w:hAnsi="JetBrains Mono"/>
+                <w:color w:val="A9B7C6"/>
+              </w:rPr>
+            </w:pPr>
+          </w:p>
+          <w:p>
+            <w:pPr>
+              <w:pStyle w:val="HTMLPreformatted"/>
+              <w:shd w:val="clear" w:color="auto" w:fill="2B2B2B"/>
+              <w:rPr>
+                <w:rFonts w:ascii="JetBrains Mono" w:hAnsi="JetBrains Mono"/>
+                <w:color w:val="A9B7C6"/>
+              </w:rPr>
+            </w:pPr>
+            <w:r>
+              <w:rPr>
+                <w:rFonts w:ascii="JetBrains Mono" w:hAnsi="JetBrains Mono"/>
+                <w:color w:val="A9B7C6"/>
+              </w:rPr>
+              <w:br/>
+              <w:t>KGS stim_linea_vertical.jpg</w:t>
+            </w:r>
+            <w:r>
+              <w:rPr>
+                <w:rFonts w:ascii="JetBrains Mono" w:hAnsi="JetBrains Mono"/>
+                <w:color w:val="A9B7C6"/>
+              </w:rPr>
+              <w:br/>
+              <w:t>MARCAR 2</w:t>
+            </w:r>
+            <w:r>
+              <w:rPr>
+                <w:rFonts w:ascii="JetBrains Mono" w:hAnsi="JetBrains Mono"/>
+                <w:color w:val="A9B7C6"/>
+              </w:rPr>
+              <w:br/>
+              <w:t>ESPERAR 300</w:t>
+            </w:r>
+            <w:r>
+              <w:rPr>
+                <w:rFonts w:ascii="JetBrains Mono" w:hAnsi="JetBrains Mono"/>
+                <w:color w:val="A9B7C6"/>
+              </w:rPr>
+              <w:br/>
+              <w:t>KGS white.png</w:t>
+            </w:r>
+            <w:r>
+              <w:rPr>
+                <w:rFonts w:ascii="JetBrains Mono" w:hAnsi="JetBrains Mono"/>
+                <w:color w:val="A9B7C6"/>
+              </w:rPr>
+              <w:br/>
+              <w:t>ESPERAR 700</w:t>
+            </w:r>
+            <w:r>
+              <w:rPr>
+                <w:rFonts w:ascii="JetBrains Mono" w:hAnsi="JetBrains Mono"/>
+                <w:color w:val="A9B7C6"/>
+              </w:rPr>
+              <w:br/>
+            </w:r>
+            <w:r>
+              <w:rPr>
+                <w:rFonts w:ascii="JetBrains Mono" w:hAnsi="JetBrains Mono"/>
+                <w:color w:val="A9B7C6"/>
+              </w:rPr>
+              <w:br/>
+            </w:r>
+            <w:r>
+              <w:rPr>
+                <w:rFonts w:ascii="JetBrains Mono" w:hAnsi="JetBrains Mono"/>
+                <w:color w:val="A9B7C6"/>
+              </w:rPr>
+              <w:br/>
+              <w:t>KGS stim_linea_horizontal.jpg</w:t>
+            </w:r>
+            <w:r>
+              <w:rPr>
+                <w:rFonts w:ascii="JetBrains Mono" w:hAnsi="JetBrains Mono"/>
+                <w:color w:val="A9B7C6"/>
+              </w:rPr>
+              <w:br/>
+              <w:t>MARCAR 1</w:t>
+            </w:r>
+            <w:r>
+              <w:rPr>
+                <w:rFonts w:ascii="JetBrains Mono" w:hAnsi="JetBrains Mono"/>
+                <w:color w:val="A9B7C6"/>
+              </w:rPr>
+              <w:br/>
+              <w:t>ESPERAR 300</w:t>
+            </w:r>
+            <w:r>
+              <w:rPr>
+                <w:rFonts w:ascii="JetBrains Mono" w:hAnsi="JetBrains Mono"/>
+                <w:color w:val="A9B7C6"/>
+              </w:rPr>
+              <w:br/>
+              <w:t>KGS white.png</w:t>
+            </w:r>
+            <w:r>
+              <w:rPr>
+                <w:rFonts w:ascii="JetBrains Mono" w:hAnsi="JetBrains Mono"/>
+                <w:color w:val="A9B7C6"/>
+              </w:rPr>
+              <w:br/>
+              <w:t>ESPERAR 700</w:t>
+            </w:r>
+            <w:r>
+              <w:rPr>
+                <w:rFonts w:ascii="JetBrains Mono" w:hAnsi="JetBrains Mono"/>
+                <w:color w:val="A9B7C6"/>
+              </w:rPr>
+              <w:br/>
+            </w:r>
+            <w:r>
+              <w:rPr>
+                <w:rFonts w:ascii="JetBrains Mono" w:hAnsi="JetBrains Mono"/>
+                <w:color w:val="A9B7C6"/>
+              </w:rPr>
+              <w:br/>
+              <w:t>TERMINAR</w:t>
+            </w:r>
+          </w:p>
+          <w:p>
+            <w:pPr>
+              <w:pStyle w:val="HTMLPreformatted"/>
+              <w:shd w:val="clear" w:color="auto" w:fill="2B2B2B"/>
+              <w:rPr>
+                <w:rFonts w:ascii="JetBrains Mono" w:hAnsi="JetBrains Mono"/>
+                <w:color w:val="A9B7C6"/>
+              </w:rPr>
+            </w:pPr>
+          </w:p>
+          <w:p>
+            <w:pPr>
+              <w:rPr>
+                <w:lang w:val="en-ES"/>
+              </w:rPr>
+            </w:pPr>
+          </w:p>
+        </w:tc>
+      </w:tr>
+    </w:tbl>
     <w:p>
       <w:pPr>
         <w:rPr>
@@ -1281,6 +1913,2225 @@
         </w:rPr>
       </w:pPr>
     </w:p>
+    <w:p>
+      <w:pPr>
+        <w:pStyle w:val="Heading3"/>
+      </w:pPr>
+      <w:r>
+        <w:t>Ejemplo 2</w:t>
+      </w:r>
+    </w:p>
+    <w:p>
+      <w:r>
+        <w:t xml:space="preserve">Ejemplo de uso de sonidos e imágenes intercaladas, sin registro ni vibraciones. Nótese que no se pone el comando de finalizar, ya que no es </w:t>
+      </w:r>
+      <w:proofErr w:type="spellStart"/>
+      <w:r>
+        <w:t>obligtorio</w:t>
+      </w:r>
+      <w:proofErr w:type="spellEnd"/>
+    </w:p>
+    <w:tbl>
+      <w:tblPr>
+        <w:tblStyle w:val="TableGrid"/>
+        <w:tblW w:w="0" w:type="auto"/>
+        <w:tblLook w:val="04A0" w:firstRow="1" w:lastRow="0" w:firstColumn="1" w:lastColumn="0" w:noHBand="0" w:noVBand="1"/>
+      </w:tblPr>
+      <w:tblGrid>
+        <w:gridCol w:w="9016"/>
+      </w:tblGrid>
+      <w:tr>
+        <w:tc>
+          <w:tcPr>
+            <w:tcW w:w="9016" w:type="dxa"/>
+          </w:tcPr>
+          <w:p>
+            <w:pPr>
+              <w:pStyle w:val="HTMLPreformatted"/>
+              <w:shd w:val="clear" w:color="auto" w:fill="2B2B2B"/>
+            </w:pPr>
+            <w:r>
+              <w:rPr>
+                <w:rFonts w:ascii="JetBrains Mono" w:hAnsi="JetBrains Mono"/>
+                <w:color w:val="A9B7C6"/>
+              </w:rPr>
+              <w:t>;Protocolo TESTING Sounds</w:t>
+            </w:r>
+            <w:r>
+              <w:rPr>
+                <w:rFonts w:ascii="JetBrains Mono" w:hAnsi="JetBrains Mono"/>
+                <w:color w:val="A9B7C6"/>
+              </w:rPr>
+              <w:br/>
+            </w:r>
+            <w:r>
+              <w:rPr>
+                <w:rFonts w:ascii="JetBrains Mono" w:hAnsi="JetBrains Mono"/>
+                <w:color w:val="A9B7C6"/>
+              </w:rPr>
+              <w:br/>
+              <w:t>FULLSCREEN false</w:t>
+            </w:r>
+            <w:r>
+              <w:rPr>
+                <w:rFonts w:ascii="JetBrains Mono" w:hAnsi="JetBrains Mono"/>
+                <w:color w:val="A9B7C6"/>
+              </w:rPr>
+              <w:br/>
+              <w:t>USE_MATRIX false</w:t>
+            </w:r>
+            <w:r>
+              <w:rPr>
+                <w:rFonts w:ascii="JetBrains Mono" w:hAnsi="JetBrains Mono"/>
+                <w:color w:val="A9B7C6"/>
+              </w:rPr>
+              <w:br/>
+              <w:t>USE_EEG false</w:t>
+            </w:r>
+            <w:r>
+              <w:rPr>
+                <w:rFonts w:ascii="JetBrains Mono" w:hAnsi="JetBrains Mono"/>
+                <w:color w:val="A9B7C6"/>
+              </w:rPr>
+              <w:br/>
+              <w:t>CENTER_MOUSE false</w:t>
+            </w:r>
+            <w:r>
+              <w:rPr>
+                <w:rFonts w:ascii="JetBrains Mono" w:hAnsi="JetBrains Mono"/>
+                <w:color w:val="A9B7C6"/>
+              </w:rPr>
+              <w:br/>
+              <w:t>KGS_VIBRATE false</w:t>
+            </w:r>
+            <w:r>
+              <w:rPr>
+                <w:rFonts w:ascii="JetBrains Mono" w:hAnsi="JetBrains Mono"/>
+                <w:color w:val="A9B7C6"/>
+              </w:rPr>
+              <w:br/>
+              <w:t>USE_SPACEKEY false</w:t>
+            </w:r>
+            <w:r>
+              <w:rPr>
+                <w:rFonts w:ascii="JetBrains Mono" w:hAnsi="JetBrains Mono"/>
+                <w:color w:val="A9B7C6"/>
+              </w:rPr>
+              <w:br/>
+            </w:r>
+            <w:r>
+              <w:rPr>
+                <w:rFonts w:ascii="JetBrains Mono" w:hAnsi="JetBrains Mono"/>
+                <w:color w:val="A9B7C6"/>
+              </w:rPr>
+              <w:br/>
+            </w:r>
+            <w:r>
+              <w:rPr>
+                <w:rFonts w:ascii="JetBrains Mono" w:hAnsi="JetBrains Mono"/>
+                <w:color w:val="A9B7C6"/>
+              </w:rPr>
+              <w:br/>
+              <w:t>INICIAR inicio-experimento.png</w:t>
+            </w:r>
+            <w:r>
+              <w:rPr>
+                <w:rFonts w:ascii="JetBrains Mono" w:hAnsi="JetBrains Mono"/>
+                <w:color w:val="A9B7C6"/>
+              </w:rPr>
+              <w:br/>
+              <w:t>ESPERAR 3000</w:t>
+            </w:r>
+            <w:r>
+              <w:rPr>
+                <w:rFonts w:ascii="JetBrains Mono" w:hAnsi="JetBrains Mono"/>
+                <w:color w:val="A9B7C6"/>
+              </w:rPr>
+              <w:br/>
+            </w:r>
+            <w:r>
+              <w:rPr>
+                <w:rFonts w:ascii="JetBrains Mono" w:hAnsi="JetBrains Mono"/>
+                <w:color w:val="A9B7C6"/>
+              </w:rPr>
+              <w:br/>
+              <w:t>;mostrar una imagen</w:t>
+            </w:r>
+            <w:r>
+              <w:rPr>
+                <w:rFonts w:ascii="JetBrains Mono" w:hAnsi="JetBrains Mono"/>
+                <w:color w:val="A9B7C6"/>
+              </w:rPr>
+              <w:br/>
+              <w:t>MOSTRAR Lenna.png</w:t>
+            </w:r>
+            <w:r>
+              <w:rPr>
+                <w:rFonts w:ascii="JetBrains Mono" w:hAnsi="JetBrains Mono"/>
+                <w:color w:val="A9B7C6"/>
+              </w:rPr>
+              <w:br/>
+              <w:t>ESPERAR 1000</w:t>
+            </w:r>
+            <w:r>
+              <w:rPr>
+                <w:rFonts w:ascii="JetBrains Mono" w:hAnsi="JetBrains Mono"/>
+                <w:color w:val="A9B7C6"/>
+              </w:rPr>
+              <w:br/>
+            </w:r>
+            <w:r>
+              <w:rPr>
+                <w:rFonts w:ascii="JetBrains Mono" w:hAnsi="JetBrains Mono"/>
+                <w:color w:val="A9B7C6"/>
+              </w:rPr>
+              <w:br/>
+              <w:t>;Lanza el sonido</w:t>
+            </w:r>
+            <w:r>
+              <w:rPr>
+                <w:rFonts w:ascii="JetBrains Mono" w:hAnsi="JetBrains Mono"/>
+                <w:color w:val="A9B7C6"/>
+              </w:rPr>
+              <w:br/>
+              <w:t>SONAR MOUSE.wav</w:t>
+            </w:r>
+            <w:r>
+              <w:rPr>
+                <w:rFonts w:ascii="JetBrains Mono" w:hAnsi="JetBrains Mono"/>
+                <w:color w:val="A9B7C6"/>
+              </w:rPr>
+              <w:br/>
+            </w:r>
+            <w:r>
+              <w:rPr>
+                <w:rFonts w:ascii="JetBrains Mono" w:hAnsi="JetBrains Mono"/>
+                <w:color w:val="A9B7C6"/>
+              </w:rPr>
+              <w:lastRenderedPageBreak/>
+              <w:t>;SONAR file_example_WAV_1MG.wav</w:t>
+            </w:r>
+            <w:r>
+              <w:rPr>
+                <w:rFonts w:ascii="JetBrains Mono" w:hAnsi="JetBrains Mono"/>
+                <w:color w:val="A9B7C6"/>
+              </w:rPr>
+              <w:br/>
+              <w:t>ESPERAR 1000</w:t>
+            </w:r>
+            <w:r>
+              <w:rPr>
+                <w:rFonts w:ascii="JetBrains Mono" w:hAnsi="JetBrains Mono"/>
+                <w:color w:val="A9B7C6"/>
+              </w:rPr>
+              <w:br/>
+            </w:r>
+            <w:r>
+              <w:rPr>
+                <w:rFonts w:ascii="JetBrains Mono" w:hAnsi="JetBrains Mono"/>
+                <w:color w:val="A9B7C6"/>
+              </w:rPr>
+              <w:br/>
+              <w:t>;mostrar una imagen</w:t>
+            </w:r>
+            <w:r>
+              <w:rPr>
+                <w:rFonts w:ascii="JetBrains Mono" w:hAnsi="JetBrains Mono"/>
+                <w:color w:val="A9B7C6"/>
+              </w:rPr>
+              <w:br/>
+              <w:t>MOSTRAR Lenna.png</w:t>
+            </w:r>
+            <w:r>
+              <w:rPr>
+                <w:rFonts w:ascii="JetBrains Mono" w:hAnsi="JetBrains Mono"/>
+                <w:color w:val="A9B7C6"/>
+              </w:rPr>
+              <w:br/>
+              <w:t>ESPERAR 1000</w:t>
+            </w:r>
+            <w:r>
+              <w:rPr>
+                <w:rFonts w:ascii="JetBrains Mono" w:hAnsi="JetBrains Mono"/>
+                <w:color w:val="A9B7C6"/>
+              </w:rPr>
+              <w:br/>
+            </w:r>
+            <w:r>
+              <w:rPr>
+                <w:rFonts w:ascii="JetBrains Mono" w:hAnsi="JetBrains Mono"/>
+                <w:color w:val="A9B7C6"/>
+              </w:rPr>
+              <w:br/>
+              <w:t>;Lanza el sonido</w:t>
+            </w:r>
+            <w:r>
+              <w:rPr>
+                <w:rFonts w:ascii="JetBrains Mono" w:hAnsi="JetBrains Mono"/>
+                <w:color w:val="A9B7C6"/>
+              </w:rPr>
+              <w:br/>
+              <w:t>SONAR MOUSE.wav</w:t>
+            </w:r>
+            <w:r>
+              <w:rPr>
+                <w:rFonts w:ascii="JetBrains Mono" w:hAnsi="JetBrains Mono"/>
+                <w:color w:val="A9B7C6"/>
+              </w:rPr>
+              <w:br/>
+              <w:t>;SONAR file_example_WAV_1MG.wav</w:t>
+            </w:r>
+            <w:r>
+              <w:rPr>
+                <w:rFonts w:ascii="JetBrains Mono" w:hAnsi="JetBrains Mono"/>
+                <w:color w:val="A9B7C6"/>
+              </w:rPr>
+              <w:br/>
+              <w:t>ESPERAR 1000</w:t>
+            </w:r>
+            <w:r>
+              <w:rPr>
+                <w:rFonts w:ascii="JetBrains Mono" w:hAnsi="JetBrains Mono"/>
+                <w:color w:val="A9B7C6"/>
+              </w:rPr>
+              <w:br/>
+            </w:r>
+            <w:r>
+              <w:rPr>
+                <w:rFonts w:ascii="JetBrains Mono" w:hAnsi="JetBrains Mono"/>
+                <w:color w:val="A9B7C6"/>
+              </w:rPr>
+              <w:br/>
+            </w:r>
+            <w:r>
+              <w:rPr>
+                <w:rFonts w:ascii="JetBrains Mono" w:hAnsi="JetBrains Mono"/>
+                <w:color w:val="A9B7C6"/>
+              </w:rPr>
+              <w:br/>
+            </w:r>
+          </w:p>
+        </w:tc>
+      </w:tr>
+    </w:tbl>
+    <w:p/>
+    <w:p>
+      <w:pPr>
+        <w:pStyle w:val="Heading3"/>
+      </w:pPr>
+      <w:r>
+        <w:t>Ejemplo 3</w:t>
+      </w:r>
+    </w:p>
+    <w:p>
+      <w:r>
+        <w:t>Ejemplo de uso de vídeo y de envío de señales de vibración en determinados instantes calculados en función de la duración del vídeo y su registro vía EEG</w:t>
+      </w:r>
+    </w:p>
+    <w:tbl>
+      <w:tblPr>
+        <w:tblStyle w:val="TableGrid"/>
+        <w:tblW w:w="0" w:type="auto"/>
+        <w:tblLook w:val="04A0" w:firstRow="1" w:lastRow="0" w:firstColumn="1" w:lastColumn="0" w:noHBand="0" w:noVBand="1"/>
+      </w:tblPr>
+      <w:tblGrid>
+        <w:gridCol w:w="9016"/>
+      </w:tblGrid>
+      <w:tr>
+        <w:tc>
+          <w:tcPr>
+            <w:tcW w:w="9016" w:type="dxa"/>
+          </w:tcPr>
+          <w:p>
+            <w:pPr>
+              <w:pStyle w:val="HTMLPreformatted"/>
+              <w:shd w:val="clear" w:color="auto" w:fill="2B2B2B"/>
+              <w:spacing w:after="240"/>
+              <w:rPr>
+                <w:rFonts w:ascii="JetBrains Mono" w:hAnsi="JetBrains Mono"/>
+                <w:color w:val="A9B7C6"/>
+              </w:rPr>
+            </w:pPr>
+            <w:r>
+              <w:rPr>
+                <w:rFonts w:ascii="JetBrains Mono" w:hAnsi="JetBrains Mono"/>
+                <w:color w:val="A9B7C6"/>
+              </w:rPr>
+              <w:t>;Protocolo InSub4 CONTADORES-TACTIL-ESTIMULOS MUDOS</w:t>
+            </w:r>
+            <w:r>
+              <w:rPr>
+                <w:rFonts w:ascii="JetBrains Mono" w:hAnsi="JetBrains Mono"/>
+                <w:color w:val="A9B7C6"/>
+              </w:rPr>
+              <w:br/>
+            </w:r>
+            <w:r>
+              <w:rPr>
+                <w:rFonts w:ascii="JetBrains Mono" w:hAnsi="JetBrains Mono"/>
+                <w:color w:val="A9B7C6"/>
+              </w:rPr>
+              <w:br/>
+              <w:t>FULLSCREEN true</w:t>
+            </w:r>
+            <w:r>
+              <w:rPr>
+                <w:rFonts w:ascii="JetBrains Mono" w:hAnsi="JetBrains Mono"/>
+                <w:color w:val="A9B7C6"/>
+              </w:rPr>
+              <w:br/>
+              <w:t>USE_MATRIX true</w:t>
+            </w:r>
+            <w:r>
+              <w:rPr>
+                <w:rFonts w:ascii="JetBrains Mono" w:hAnsi="JetBrains Mono"/>
+                <w:color w:val="A9B7C6"/>
+              </w:rPr>
+              <w:br/>
+              <w:t>USE_EEG true</w:t>
+            </w:r>
+            <w:r>
+              <w:rPr>
+                <w:rFonts w:ascii="JetBrains Mono" w:hAnsi="JetBrains Mono"/>
+                <w:color w:val="A9B7C6"/>
+              </w:rPr>
+              <w:br/>
+            </w:r>
+            <w:r>
+              <w:rPr>
+                <w:rFonts w:ascii="JetBrains Mono" w:hAnsi="JetBrains Mono"/>
+                <w:color w:val="A9B7C6"/>
+              </w:rPr>
+              <w:br/>
+              <w:t>; Videos</w:t>
+            </w:r>
+            <w:r>
+              <w:rPr>
+                <w:rFonts w:ascii="JetBrains Mono" w:hAnsi="JetBrains Mono"/>
+                <w:color w:val="A9B7C6"/>
+              </w:rPr>
+              <w:br/>
+              <w:t>; MARCA 1 =&gt; INICIO DE VIDEO</w:t>
+            </w:r>
+            <w:r>
+              <w:rPr>
+                <w:rFonts w:ascii="JetBrains Mono" w:hAnsi="JetBrains Mono"/>
+                <w:color w:val="A9B7C6"/>
+              </w:rPr>
+              <w:br/>
+              <w:t>; MARCA 2 =&gt; ESTIMULO SUBTITULO</w:t>
+            </w:r>
+            <w:r>
+              <w:rPr>
+                <w:rFonts w:ascii="JetBrains Mono" w:hAnsi="JetBrains Mono"/>
+                <w:color w:val="A9B7C6"/>
+              </w:rPr>
+              <w:br/>
+              <w:t>; MARCA 3 =&gt; ESTIMULO AUDIO</w:t>
+            </w:r>
+            <w:r>
+              <w:rPr>
+                <w:rFonts w:ascii="JetBrains Mono" w:hAnsi="JetBrains Mono"/>
+                <w:color w:val="A9B7C6"/>
+              </w:rPr>
+              <w:br/>
+              <w:t>; MARCA 4 =&gt; ESTIMULO TACIL</w:t>
+            </w:r>
+            <w:r>
+              <w:rPr>
+                <w:rFonts w:ascii="JetBrains Mono" w:hAnsi="JetBrains Mono"/>
+                <w:color w:val="A9B7C6"/>
+              </w:rPr>
+              <w:br/>
+              <w:t>; MARCA 5 =&gt; ESTIMULO MUDO</w:t>
+            </w:r>
+            <w:r>
+              <w:rPr>
+                <w:rFonts w:ascii="JetBrains Mono" w:hAnsi="JetBrains Mono"/>
+                <w:color w:val="A9B7C6"/>
+              </w:rPr>
+              <w:br/>
+            </w:r>
+            <w:r>
+              <w:rPr>
+                <w:rFonts w:ascii="JetBrains Mono" w:hAnsi="JetBrains Mono"/>
+                <w:color w:val="A9B7C6"/>
+              </w:rPr>
+              <w:br/>
+              <w:t>INICIAR inicio-experimento-insub.png</w:t>
+            </w:r>
+            <w:r>
+              <w:rPr>
+                <w:rFonts w:ascii="JetBrains Mono" w:hAnsi="JetBrains Mono"/>
+                <w:color w:val="A9B7C6"/>
+              </w:rPr>
+              <w:br/>
+              <w:t>ESPERAR 3000</w:t>
+            </w:r>
+            <w:r>
+              <w:rPr>
+                <w:rFonts w:ascii="JetBrains Mono" w:hAnsi="JetBrains Mono"/>
+                <w:color w:val="A9B7C6"/>
+              </w:rPr>
+              <w:br/>
+            </w:r>
+            <w:r>
+              <w:rPr>
+                <w:rFonts w:ascii="JetBrains Mono" w:hAnsi="JetBrains Mono"/>
+                <w:color w:val="A9B7C6"/>
+              </w:rPr>
+              <w:br/>
+              <w:t>; Lanzar el video y esperar la introduccion (poner en pantalla completa)</w:t>
+            </w:r>
+            <w:r>
+              <w:rPr>
+                <w:rFonts w:ascii="JetBrains Mono" w:hAnsi="JetBrains Mono"/>
+                <w:color w:val="A9B7C6"/>
+              </w:rPr>
+              <w:br/>
+              <w:t>lanzar "F2_H264.mp4"</w:t>
+            </w:r>
+            <w:r>
+              <w:rPr>
+                <w:rFonts w:ascii="JetBrains Mono" w:hAnsi="JetBrains Mono"/>
+                <w:color w:val="A9B7C6"/>
+              </w:rPr>
+              <w:br/>
+              <w:t>ESPERAR 5000</w:t>
+            </w:r>
+            <w:r>
+              <w:rPr>
+                <w:rFonts w:ascii="JetBrains Mono" w:hAnsi="JetBrains Mono"/>
+                <w:color w:val="A9B7C6"/>
+              </w:rPr>
+              <w:br/>
+            </w:r>
+            <w:r>
+              <w:rPr>
+                <w:rFonts w:ascii="JetBrains Mono" w:hAnsi="JetBrains Mono"/>
+                <w:color w:val="A9B7C6"/>
+              </w:rPr>
+              <w:br/>
+              <w:t>;Video SUBTITULO</w:t>
+            </w:r>
+            <w:r>
+              <w:rPr>
+                <w:rFonts w:ascii="JetBrains Mono" w:hAnsi="JetBrains Mono"/>
+                <w:color w:val="A9B7C6"/>
+              </w:rPr>
+              <w:br/>
+              <w:t>MARCAR 1</w:t>
+            </w:r>
+            <w:r>
+              <w:rPr>
+                <w:rFonts w:ascii="JetBrains Mono" w:hAnsi="JetBrains Mono"/>
+                <w:color w:val="A9B7C6"/>
+              </w:rPr>
+              <w:br/>
+              <w:t>ESPERAR 5567</w:t>
+            </w:r>
+            <w:r>
+              <w:rPr>
+                <w:rFonts w:ascii="JetBrains Mono" w:hAnsi="JetBrains Mono"/>
+                <w:color w:val="A9B7C6"/>
+              </w:rPr>
+              <w:br/>
+              <w:t>MARCAR 2</w:t>
+            </w:r>
+            <w:r>
+              <w:rPr>
+                <w:rFonts w:ascii="JetBrains Mono" w:hAnsi="JetBrains Mono"/>
+                <w:color w:val="A9B7C6"/>
+              </w:rPr>
+              <w:br/>
+              <w:t>ESPERAR 4433</w:t>
+            </w:r>
+            <w:r>
+              <w:rPr>
+                <w:rFonts w:ascii="JetBrains Mono" w:hAnsi="JetBrains Mono"/>
+                <w:color w:val="A9B7C6"/>
+              </w:rPr>
+              <w:br/>
+            </w:r>
+            <w:r>
+              <w:rPr>
+                <w:rFonts w:ascii="JetBrains Mono" w:hAnsi="JetBrains Mono"/>
+                <w:color w:val="A9B7C6"/>
+              </w:rPr>
+              <w:br/>
+            </w:r>
+            <w:r>
+              <w:rPr>
+                <w:rFonts w:ascii="JetBrains Mono" w:hAnsi="JetBrains Mono"/>
+                <w:color w:val="A9B7C6"/>
+              </w:rPr>
+              <w:br/>
+              <w:t>;Video AUDIO</w:t>
+            </w:r>
+            <w:r>
+              <w:rPr>
+                <w:rFonts w:ascii="JetBrains Mono" w:hAnsi="JetBrains Mono"/>
+                <w:color w:val="A9B7C6"/>
+              </w:rPr>
+              <w:br/>
+              <w:t>MARCAR 1</w:t>
+            </w:r>
+            <w:r>
+              <w:rPr>
+                <w:rFonts w:ascii="JetBrains Mono" w:hAnsi="JetBrains Mono"/>
+                <w:color w:val="A9B7C6"/>
+              </w:rPr>
+              <w:br/>
+              <w:t>ESPERAR 2300</w:t>
+            </w:r>
+            <w:r>
+              <w:rPr>
+                <w:rFonts w:ascii="JetBrains Mono" w:hAnsi="JetBrains Mono"/>
+                <w:color w:val="A9B7C6"/>
+              </w:rPr>
+              <w:br/>
+              <w:t>MARCAR 3</w:t>
+            </w:r>
+            <w:r>
+              <w:rPr>
+                <w:rFonts w:ascii="JetBrains Mono" w:hAnsi="JetBrains Mono"/>
+                <w:color w:val="A9B7C6"/>
+              </w:rPr>
+              <w:br/>
+              <w:t>ESPERAR 7700</w:t>
+            </w:r>
+            <w:r>
+              <w:rPr>
+                <w:rFonts w:ascii="JetBrains Mono" w:hAnsi="JetBrains Mono"/>
+                <w:color w:val="A9B7C6"/>
+              </w:rPr>
+              <w:br/>
+            </w:r>
+            <w:r>
+              <w:rPr>
+                <w:rFonts w:ascii="JetBrains Mono" w:hAnsi="JetBrains Mono"/>
+                <w:color w:val="A9B7C6"/>
+              </w:rPr>
+              <w:br/>
+            </w:r>
+            <w:r>
+              <w:rPr>
+                <w:rFonts w:ascii="JetBrains Mono" w:hAnsi="JetBrains Mono"/>
+                <w:color w:val="A9B7C6"/>
+              </w:rPr>
+              <w:br/>
+              <w:t>;Video TACTIL</w:t>
+            </w:r>
+            <w:r>
+              <w:rPr>
+                <w:rFonts w:ascii="JetBrains Mono" w:hAnsi="JetBrains Mono"/>
+                <w:color w:val="A9B7C6"/>
+              </w:rPr>
+              <w:br/>
+            </w:r>
+            <w:r>
+              <w:rPr>
+                <w:rFonts w:ascii="JetBrains Mono" w:hAnsi="JetBrains Mono"/>
+                <w:color w:val="A9B7C6"/>
+              </w:rPr>
+              <w:lastRenderedPageBreak/>
+              <w:t>MARCAR 1</w:t>
+            </w:r>
+            <w:r>
+              <w:rPr>
+                <w:rFonts w:ascii="JetBrains Mono" w:hAnsi="JetBrains Mono"/>
+                <w:color w:val="A9B7C6"/>
+              </w:rPr>
+              <w:br/>
+              <w:t>ESPERAR 4290</w:t>
+            </w:r>
+            <w:r>
+              <w:rPr>
+                <w:rFonts w:ascii="JetBrains Mono" w:hAnsi="JetBrains Mono"/>
+                <w:color w:val="A9B7C6"/>
+              </w:rPr>
+              <w:br/>
+              <w:t>MARCAR 4</w:t>
+            </w:r>
+            <w:r>
+              <w:rPr>
+                <w:rFonts w:ascii="JetBrains Mono" w:hAnsi="JetBrains Mono"/>
+                <w:color w:val="A9B7C6"/>
+              </w:rPr>
+              <w:br/>
+              <w:t>TACTIL</w:t>
+            </w:r>
+            <w:r>
+              <w:rPr>
+                <w:rFonts w:ascii="JetBrains Mono" w:hAnsi="JetBrains Mono"/>
+                <w:color w:val="A9B7C6"/>
+              </w:rPr>
+              <w:br/>
+              <w:t>ESPERAR 5710</w:t>
+            </w:r>
+            <w:r>
+              <w:rPr>
+                <w:rFonts w:ascii="JetBrains Mono" w:hAnsi="JetBrains Mono"/>
+                <w:color w:val="A9B7C6"/>
+              </w:rPr>
+              <w:br/>
+            </w:r>
+            <w:r>
+              <w:rPr>
+                <w:rFonts w:ascii="JetBrains Mono" w:hAnsi="JetBrains Mono"/>
+                <w:color w:val="A9B7C6"/>
+              </w:rPr>
+              <w:br/>
+            </w:r>
+            <w:r>
+              <w:rPr>
+                <w:rFonts w:ascii="JetBrains Mono" w:hAnsi="JetBrains Mono"/>
+                <w:color w:val="A9B7C6"/>
+              </w:rPr>
+              <w:br/>
+              <w:t>;Video MUDO</w:t>
+            </w:r>
+            <w:r>
+              <w:rPr>
+                <w:rFonts w:ascii="JetBrains Mono" w:hAnsi="JetBrains Mono"/>
+                <w:color w:val="A9B7C6"/>
+              </w:rPr>
+              <w:br/>
+              <w:t>MARCAR 1</w:t>
+            </w:r>
+            <w:r>
+              <w:rPr>
+                <w:rFonts w:ascii="JetBrains Mono" w:hAnsi="JetBrains Mono"/>
+                <w:color w:val="A9B7C6"/>
+              </w:rPr>
+              <w:br/>
+              <w:t>ESPERAR 2200</w:t>
+            </w:r>
+            <w:r>
+              <w:rPr>
+                <w:rFonts w:ascii="JetBrains Mono" w:hAnsi="JetBrains Mono"/>
+                <w:color w:val="A9B7C6"/>
+              </w:rPr>
+              <w:br/>
+              <w:t>MARCAR 5</w:t>
+            </w:r>
+            <w:r>
+              <w:rPr>
+                <w:rFonts w:ascii="JetBrains Mono" w:hAnsi="JetBrains Mono"/>
+                <w:color w:val="A9B7C6"/>
+              </w:rPr>
+              <w:br/>
+              <w:t>ESPERAR 7800</w:t>
+            </w:r>
+            <w:r>
+              <w:rPr>
+                <w:rFonts w:ascii="JetBrains Mono" w:hAnsi="JetBrains Mono"/>
+                <w:color w:val="A9B7C6"/>
+              </w:rPr>
+              <w:br/>
+            </w:r>
+            <w:r>
+              <w:rPr>
+                <w:rFonts w:ascii="JetBrains Mono" w:hAnsi="JetBrains Mono"/>
+                <w:color w:val="A9B7C6"/>
+              </w:rPr>
+              <w:br/>
+            </w:r>
+            <w:r>
+              <w:rPr>
+                <w:rFonts w:ascii="JetBrains Mono" w:hAnsi="JetBrains Mono"/>
+                <w:color w:val="A9B7C6"/>
+              </w:rPr>
+              <w:br/>
+              <w:t>;Video MUDO</w:t>
+            </w:r>
+            <w:r>
+              <w:rPr>
+                <w:rFonts w:ascii="JetBrains Mono" w:hAnsi="JetBrains Mono"/>
+                <w:color w:val="A9B7C6"/>
+              </w:rPr>
+              <w:br/>
+              <w:t>MARCAR 1</w:t>
+            </w:r>
+            <w:r>
+              <w:rPr>
+                <w:rFonts w:ascii="JetBrains Mono" w:hAnsi="JetBrains Mono"/>
+                <w:color w:val="A9B7C6"/>
+              </w:rPr>
+              <w:br/>
+              <w:t>ESPERAR 5633</w:t>
+            </w:r>
+            <w:r>
+              <w:rPr>
+                <w:rFonts w:ascii="JetBrains Mono" w:hAnsi="JetBrains Mono"/>
+                <w:color w:val="A9B7C6"/>
+              </w:rPr>
+              <w:br/>
+              <w:t>MARCAR 5</w:t>
+            </w:r>
+            <w:r>
+              <w:rPr>
+                <w:rFonts w:ascii="JetBrains Mono" w:hAnsi="JetBrains Mono"/>
+                <w:color w:val="A9B7C6"/>
+              </w:rPr>
+              <w:br/>
+              <w:t>ESPERAR 4367</w:t>
+            </w:r>
+            <w:r>
+              <w:rPr>
+                <w:rFonts w:ascii="JetBrains Mono" w:hAnsi="JetBrains Mono"/>
+                <w:color w:val="A9B7C6"/>
+              </w:rPr>
+              <w:br/>
+            </w:r>
+            <w:r>
+              <w:rPr>
+                <w:rFonts w:ascii="JetBrains Mono" w:hAnsi="JetBrains Mono"/>
+                <w:color w:val="A9B7C6"/>
+              </w:rPr>
+              <w:br/>
+            </w:r>
+            <w:r>
+              <w:rPr>
+                <w:rFonts w:ascii="JetBrains Mono" w:hAnsi="JetBrains Mono"/>
+                <w:color w:val="A9B7C6"/>
+              </w:rPr>
+              <w:br/>
+              <w:t>;Video SUBTITULO</w:t>
+            </w:r>
+            <w:r>
+              <w:rPr>
+                <w:rFonts w:ascii="JetBrains Mono" w:hAnsi="JetBrains Mono"/>
+                <w:color w:val="A9B7C6"/>
+              </w:rPr>
+              <w:br/>
+              <w:t>MARCAR 1</w:t>
+            </w:r>
+            <w:r>
+              <w:rPr>
+                <w:rFonts w:ascii="JetBrains Mono" w:hAnsi="JetBrains Mono"/>
+                <w:color w:val="A9B7C6"/>
+              </w:rPr>
+              <w:br/>
+              <w:t>ESPERAR 3733</w:t>
+            </w:r>
+            <w:r>
+              <w:rPr>
+                <w:rFonts w:ascii="JetBrains Mono" w:hAnsi="JetBrains Mono"/>
+                <w:color w:val="A9B7C6"/>
+              </w:rPr>
+              <w:br/>
+              <w:t>MARCAR 2</w:t>
+            </w:r>
+            <w:r>
+              <w:rPr>
+                <w:rFonts w:ascii="JetBrains Mono" w:hAnsi="JetBrains Mono"/>
+                <w:color w:val="A9B7C6"/>
+              </w:rPr>
+              <w:br/>
+              <w:t>ESPERAR 6267</w:t>
+            </w:r>
+            <w:r>
+              <w:rPr>
+                <w:rFonts w:ascii="JetBrains Mono" w:hAnsi="JetBrains Mono"/>
+                <w:color w:val="A9B7C6"/>
+              </w:rPr>
+              <w:br/>
+            </w:r>
+            <w:r>
+              <w:rPr>
+                <w:rFonts w:ascii="JetBrains Mono" w:hAnsi="JetBrains Mono"/>
+                <w:color w:val="A9B7C6"/>
+              </w:rPr>
+              <w:br/>
+            </w:r>
+            <w:r>
+              <w:rPr>
+                <w:rFonts w:ascii="JetBrains Mono" w:hAnsi="JetBrains Mono"/>
+                <w:color w:val="A9B7C6"/>
+              </w:rPr>
+              <w:br/>
+              <w:t>;Video AUDIO</w:t>
+            </w:r>
+            <w:r>
+              <w:rPr>
+                <w:rFonts w:ascii="JetBrains Mono" w:hAnsi="JetBrains Mono"/>
+                <w:color w:val="A9B7C6"/>
+              </w:rPr>
+              <w:br/>
+              <w:t>MARCAR 1</w:t>
+            </w:r>
+            <w:r>
+              <w:rPr>
+                <w:rFonts w:ascii="JetBrains Mono" w:hAnsi="JetBrains Mono"/>
+                <w:color w:val="A9B7C6"/>
+              </w:rPr>
+              <w:br/>
+              <w:t>ESPERAR 4233</w:t>
+            </w:r>
+            <w:r>
+              <w:rPr>
+                <w:rFonts w:ascii="JetBrains Mono" w:hAnsi="JetBrains Mono"/>
+                <w:color w:val="A9B7C6"/>
+              </w:rPr>
+              <w:br/>
+              <w:t>MARCAR 3</w:t>
+            </w:r>
+            <w:r>
+              <w:rPr>
+                <w:rFonts w:ascii="JetBrains Mono" w:hAnsi="JetBrains Mono"/>
+                <w:color w:val="A9B7C6"/>
+              </w:rPr>
+              <w:br/>
+              <w:t>ESPERAR 5767</w:t>
+            </w:r>
+            <w:r>
+              <w:rPr>
+                <w:rFonts w:ascii="JetBrains Mono" w:hAnsi="JetBrains Mono"/>
+                <w:color w:val="A9B7C6"/>
+              </w:rPr>
+              <w:br/>
+            </w:r>
+            <w:r>
+              <w:rPr>
+                <w:rFonts w:ascii="JetBrains Mono" w:hAnsi="JetBrains Mono"/>
+                <w:color w:val="A9B7C6"/>
+              </w:rPr>
+              <w:br/>
+            </w:r>
+            <w:r>
+              <w:rPr>
+                <w:rFonts w:ascii="JetBrains Mono" w:hAnsi="JetBrains Mono"/>
+                <w:color w:val="A9B7C6"/>
+              </w:rPr>
+              <w:br/>
+              <w:t>;Video TACTIL</w:t>
+            </w:r>
+            <w:r>
+              <w:rPr>
+                <w:rFonts w:ascii="JetBrains Mono" w:hAnsi="JetBrains Mono"/>
+                <w:color w:val="A9B7C6"/>
+              </w:rPr>
+              <w:br/>
+              <w:t>MARCAR 1</w:t>
+            </w:r>
+            <w:r>
+              <w:rPr>
+                <w:rFonts w:ascii="JetBrains Mono" w:hAnsi="JetBrains Mono"/>
+                <w:color w:val="A9B7C6"/>
+              </w:rPr>
+              <w:br/>
+              <w:t>ESPERAR 2397</w:t>
+            </w:r>
+            <w:r>
+              <w:rPr>
+                <w:rFonts w:ascii="JetBrains Mono" w:hAnsi="JetBrains Mono"/>
+                <w:color w:val="A9B7C6"/>
+              </w:rPr>
+              <w:br/>
+              <w:t>MARCAR 4</w:t>
+            </w:r>
+            <w:r>
+              <w:rPr>
+                <w:rFonts w:ascii="JetBrains Mono" w:hAnsi="JetBrains Mono"/>
+                <w:color w:val="A9B7C6"/>
+              </w:rPr>
+              <w:br/>
+              <w:t>TACTIL</w:t>
+            </w:r>
+            <w:r>
+              <w:rPr>
+                <w:rFonts w:ascii="JetBrains Mono" w:hAnsi="JetBrains Mono"/>
+                <w:color w:val="A9B7C6"/>
+              </w:rPr>
+              <w:br/>
+              <w:t>ESPERAR 7603</w:t>
+            </w:r>
+            <w:r>
+              <w:rPr>
+                <w:rFonts w:ascii="JetBrains Mono" w:hAnsi="JetBrains Mono"/>
+                <w:color w:val="A9B7C6"/>
+              </w:rPr>
+              <w:br/>
+            </w:r>
+            <w:r>
+              <w:rPr>
+                <w:rFonts w:ascii="JetBrains Mono" w:hAnsi="JetBrains Mono"/>
+                <w:color w:val="A9B7C6"/>
+              </w:rPr>
+              <w:br/>
+            </w:r>
+            <w:r>
+              <w:rPr>
+                <w:rFonts w:ascii="JetBrains Mono" w:hAnsi="JetBrains Mono"/>
+                <w:color w:val="A9B7C6"/>
+              </w:rPr>
+              <w:br/>
+              <w:t>;Video SUBTITULO</w:t>
+            </w:r>
+            <w:r>
+              <w:rPr>
+                <w:rFonts w:ascii="JetBrains Mono" w:hAnsi="JetBrains Mono"/>
+                <w:color w:val="A9B7C6"/>
+              </w:rPr>
+              <w:br/>
+              <w:t>MARCAR 1</w:t>
+            </w:r>
+            <w:r>
+              <w:rPr>
+                <w:rFonts w:ascii="JetBrains Mono" w:hAnsi="JetBrains Mono"/>
+                <w:color w:val="A9B7C6"/>
+              </w:rPr>
+              <w:br/>
+              <w:t>ESPERAR 4867</w:t>
+            </w:r>
+            <w:r>
+              <w:rPr>
+                <w:rFonts w:ascii="JetBrains Mono" w:hAnsi="JetBrains Mono"/>
+                <w:color w:val="A9B7C6"/>
+              </w:rPr>
+              <w:br/>
+              <w:t>MARCAR 2</w:t>
+            </w:r>
+            <w:r>
+              <w:rPr>
+                <w:rFonts w:ascii="JetBrains Mono" w:hAnsi="JetBrains Mono"/>
+                <w:color w:val="A9B7C6"/>
+              </w:rPr>
+              <w:br/>
+              <w:t>ESPERAR 5133</w:t>
+            </w:r>
+            <w:r>
+              <w:rPr>
+                <w:rFonts w:ascii="JetBrains Mono" w:hAnsi="JetBrains Mono"/>
+                <w:color w:val="A9B7C6"/>
+              </w:rPr>
+              <w:br/>
+            </w:r>
+            <w:r>
+              <w:rPr>
+                <w:rFonts w:ascii="JetBrains Mono" w:hAnsi="JetBrains Mono"/>
+                <w:color w:val="A9B7C6"/>
+              </w:rPr>
+              <w:br/>
+            </w:r>
+            <w:r>
+              <w:rPr>
+                <w:rFonts w:ascii="JetBrains Mono" w:hAnsi="JetBrains Mono"/>
+                <w:color w:val="A9B7C6"/>
+              </w:rPr>
+              <w:br/>
+              <w:t>;Video TACTIL</w:t>
+            </w:r>
+            <w:r>
+              <w:rPr>
+                <w:rFonts w:ascii="JetBrains Mono" w:hAnsi="JetBrains Mono"/>
+                <w:color w:val="A9B7C6"/>
+              </w:rPr>
+              <w:br/>
+              <w:t>MARCAR 1</w:t>
+            </w:r>
+            <w:r>
+              <w:rPr>
+                <w:rFonts w:ascii="JetBrains Mono" w:hAnsi="JetBrains Mono"/>
+                <w:color w:val="A9B7C6"/>
+              </w:rPr>
+              <w:br/>
+              <w:t>ESPERAR 2252</w:t>
+            </w:r>
+            <w:r>
+              <w:rPr>
+                <w:rFonts w:ascii="JetBrains Mono" w:hAnsi="JetBrains Mono"/>
+                <w:color w:val="A9B7C6"/>
+              </w:rPr>
+              <w:br/>
+              <w:t>MARCAR 4</w:t>
+            </w:r>
+            <w:r>
+              <w:rPr>
+                <w:rFonts w:ascii="JetBrains Mono" w:hAnsi="JetBrains Mono"/>
+                <w:color w:val="A9B7C6"/>
+              </w:rPr>
+              <w:br/>
+              <w:t>TACTIL</w:t>
+            </w:r>
+            <w:r>
+              <w:rPr>
+                <w:rFonts w:ascii="JetBrains Mono" w:hAnsi="JetBrains Mono"/>
+                <w:color w:val="A9B7C6"/>
+              </w:rPr>
+              <w:br/>
+              <w:t>ESPERAR 7748</w:t>
+            </w:r>
+            <w:r>
+              <w:rPr>
+                <w:rFonts w:ascii="JetBrains Mono" w:hAnsi="JetBrains Mono"/>
+                <w:color w:val="A9B7C6"/>
+              </w:rPr>
+              <w:br/>
+            </w:r>
+            <w:r>
+              <w:rPr>
+                <w:rFonts w:ascii="JetBrains Mono" w:hAnsi="JetBrains Mono"/>
+                <w:color w:val="A9B7C6"/>
+              </w:rPr>
+              <w:lastRenderedPageBreak/>
+              <w:br/>
+            </w:r>
+            <w:r>
+              <w:rPr>
+                <w:rFonts w:ascii="JetBrains Mono" w:hAnsi="JetBrains Mono"/>
+                <w:color w:val="A9B7C6"/>
+              </w:rPr>
+              <w:br/>
+              <w:t>;Video AUDIO</w:t>
+            </w:r>
+            <w:r>
+              <w:rPr>
+                <w:rFonts w:ascii="JetBrains Mono" w:hAnsi="JetBrains Mono"/>
+                <w:color w:val="A9B7C6"/>
+              </w:rPr>
+              <w:br/>
+              <w:t>MARCAR 1</w:t>
+            </w:r>
+            <w:r>
+              <w:rPr>
+                <w:rFonts w:ascii="JetBrains Mono" w:hAnsi="JetBrains Mono"/>
+                <w:color w:val="A9B7C6"/>
+              </w:rPr>
+              <w:br/>
+              <w:t>ESPERAR 4330</w:t>
+            </w:r>
+            <w:r>
+              <w:rPr>
+                <w:rFonts w:ascii="JetBrains Mono" w:hAnsi="JetBrains Mono"/>
+                <w:color w:val="A9B7C6"/>
+              </w:rPr>
+              <w:br/>
+              <w:t>MARCAR 3</w:t>
+            </w:r>
+            <w:r>
+              <w:rPr>
+                <w:rFonts w:ascii="JetBrains Mono" w:hAnsi="JetBrains Mono"/>
+                <w:color w:val="A9B7C6"/>
+              </w:rPr>
+              <w:br/>
+              <w:t>ESPERAR 5670</w:t>
+            </w:r>
+            <w:r>
+              <w:rPr>
+                <w:rFonts w:ascii="JetBrains Mono" w:hAnsi="JetBrains Mono"/>
+                <w:color w:val="A9B7C6"/>
+              </w:rPr>
+              <w:br/>
+            </w:r>
+            <w:r>
+              <w:rPr>
+                <w:rFonts w:ascii="JetBrains Mono" w:hAnsi="JetBrains Mono"/>
+                <w:color w:val="A9B7C6"/>
+              </w:rPr>
+              <w:br/>
+            </w:r>
+            <w:r>
+              <w:rPr>
+                <w:rFonts w:ascii="JetBrains Mono" w:hAnsi="JetBrains Mono"/>
+                <w:color w:val="A9B7C6"/>
+              </w:rPr>
+              <w:br/>
+              <w:t>;Video TACTIL</w:t>
+            </w:r>
+            <w:r>
+              <w:rPr>
+                <w:rFonts w:ascii="JetBrains Mono" w:hAnsi="JetBrains Mono"/>
+                <w:color w:val="A9B7C6"/>
+              </w:rPr>
+              <w:br/>
+              <w:t>MARCAR 1</w:t>
+            </w:r>
+            <w:r>
+              <w:rPr>
+                <w:rFonts w:ascii="JetBrains Mono" w:hAnsi="JetBrains Mono"/>
+                <w:color w:val="A9B7C6"/>
+              </w:rPr>
+              <w:br/>
+              <w:t>ESPERAR 5397</w:t>
+            </w:r>
+            <w:r>
+              <w:rPr>
+                <w:rFonts w:ascii="JetBrains Mono" w:hAnsi="JetBrains Mono"/>
+                <w:color w:val="A9B7C6"/>
+              </w:rPr>
+              <w:br/>
+              <w:t>MARCAR 4</w:t>
+            </w:r>
+            <w:r>
+              <w:rPr>
+                <w:rFonts w:ascii="JetBrains Mono" w:hAnsi="JetBrains Mono"/>
+                <w:color w:val="A9B7C6"/>
+              </w:rPr>
+              <w:br/>
+              <w:t>TACTIL</w:t>
+            </w:r>
+            <w:r>
+              <w:rPr>
+                <w:rFonts w:ascii="JetBrains Mono" w:hAnsi="JetBrains Mono"/>
+                <w:color w:val="A9B7C6"/>
+              </w:rPr>
+              <w:br/>
+              <w:t>ESPERAR 4603</w:t>
+            </w:r>
+            <w:r>
+              <w:rPr>
+                <w:rFonts w:ascii="JetBrains Mono" w:hAnsi="JetBrains Mono"/>
+                <w:color w:val="A9B7C6"/>
+              </w:rPr>
+              <w:br/>
+            </w:r>
+            <w:r>
+              <w:rPr>
+                <w:rFonts w:ascii="JetBrains Mono" w:hAnsi="JetBrains Mono"/>
+                <w:color w:val="A9B7C6"/>
+              </w:rPr>
+              <w:br/>
+            </w:r>
+            <w:r>
+              <w:rPr>
+                <w:rFonts w:ascii="JetBrains Mono" w:hAnsi="JetBrains Mono"/>
+                <w:color w:val="A9B7C6"/>
+              </w:rPr>
+              <w:br/>
+              <w:t>;Video MUDO</w:t>
+            </w:r>
+            <w:r>
+              <w:rPr>
+                <w:rFonts w:ascii="JetBrains Mono" w:hAnsi="JetBrains Mono"/>
+                <w:color w:val="A9B7C6"/>
+              </w:rPr>
+              <w:br/>
+              <w:t>MARCAR 1</w:t>
+            </w:r>
+            <w:r>
+              <w:rPr>
+                <w:rFonts w:ascii="JetBrains Mono" w:hAnsi="JetBrains Mono"/>
+                <w:color w:val="A9B7C6"/>
+              </w:rPr>
+              <w:br/>
+              <w:t>ESPERAR 2400</w:t>
+            </w:r>
+            <w:r>
+              <w:rPr>
+                <w:rFonts w:ascii="JetBrains Mono" w:hAnsi="JetBrains Mono"/>
+                <w:color w:val="A9B7C6"/>
+              </w:rPr>
+              <w:br/>
+              <w:t>MARCAR 5</w:t>
+            </w:r>
+            <w:r>
+              <w:rPr>
+                <w:rFonts w:ascii="JetBrains Mono" w:hAnsi="JetBrains Mono"/>
+                <w:color w:val="A9B7C6"/>
+              </w:rPr>
+              <w:br/>
+              <w:t>ESPERAR 7600</w:t>
+            </w:r>
+            <w:r>
+              <w:rPr>
+                <w:rFonts w:ascii="JetBrains Mono" w:hAnsi="JetBrains Mono"/>
+                <w:color w:val="A9B7C6"/>
+              </w:rPr>
+              <w:br/>
+            </w:r>
+            <w:r>
+              <w:rPr>
+                <w:rFonts w:ascii="JetBrains Mono" w:hAnsi="JetBrains Mono"/>
+                <w:color w:val="A9B7C6"/>
+              </w:rPr>
+              <w:br/>
+            </w:r>
+            <w:r>
+              <w:rPr>
+                <w:rFonts w:ascii="JetBrains Mono" w:hAnsi="JetBrains Mono"/>
+                <w:color w:val="A9B7C6"/>
+              </w:rPr>
+              <w:br/>
+              <w:t>;Video TACTIL</w:t>
+            </w:r>
+            <w:r>
+              <w:rPr>
+                <w:rFonts w:ascii="JetBrains Mono" w:hAnsi="JetBrains Mono"/>
+                <w:color w:val="A9B7C6"/>
+              </w:rPr>
+              <w:br/>
+              <w:t>MARCAR 1</w:t>
+            </w:r>
+            <w:r>
+              <w:rPr>
+                <w:rFonts w:ascii="JetBrains Mono" w:hAnsi="JetBrains Mono"/>
+                <w:color w:val="A9B7C6"/>
+              </w:rPr>
+              <w:br/>
+              <w:t>ESPERAR 6253</w:t>
+            </w:r>
+            <w:r>
+              <w:rPr>
+                <w:rFonts w:ascii="JetBrains Mono" w:hAnsi="JetBrains Mono"/>
+                <w:color w:val="A9B7C6"/>
+              </w:rPr>
+              <w:br/>
+              <w:t>MARCAR 4</w:t>
+            </w:r>
+            <w:r>
+              <w:rPr>
+                <w:rFonts w:ascii="JetBrains Mono" w:hAnsi="JetBrains Mono"/>
+                <w:color w:val="A9B7C6"/>
+              </w:rPr>
+              <w:br/>
+              <w:t>TACTIL</w:t>
+            </w:r>
+            <w:r>
+              <w:rPr>
+                <w:rFonts w:ascii="JetBrains Mono" w:hAnsi="JetBrains Mono"/>
+                <w:color w:val="A9B7C6"/>
+              </w:rPr>
+              <w:br/>
+              <w:t>ESPERAR 3747</w:t>
+            </w:r>
+          </w:p>
+          <w:p>
+            <w:pPr>
+              <w:pStyle w:val="HTMLPreformatted"/>
+              <w:shd w:val="clear" w:color="auto" w:fill="2B2B2B"/>
+              <w:spacing w:after="240"/>
+              <w:rPr>
+                <w:rFonts w:ascii="JetBrains Mono" w:hAnsi="JetBrains Mono"/>
+                <w:color w:val="A9B7C6"/>
+              </w:rPr>
+            </w:pPr>
+          </w:p>
+          <w:p>
+            <w:pPr>
+              <w:pStyle w:val="HTMLPreformatted"/>
+              <w:shd w:val="clear" w:color="auto" w:fill="2B2B2B"/>
+              <w:spacing w:after="240"/>
+              <w:rPr>
+                <w:rFonts w:ascii="JetBrains Mono" w:hAnsi="JetBrains Mono"/>
+                <w:color w:val="A9B7C6"/>
+                <w:lang w:val="es-ES"/>
+              </w:rPr>
+            </w:pPr>
+            <w:r>
+              <w:rPr>
+                <w:rFonts w:ascii="JetBrains Mono" w:hAnsi="JetBrains Mono"/>
+                <w:color w:val="A9B7C6"/>
+                <w:lang w:val="es-ES"/>
+              </w:rPr>
+              <w:t>(repetido n veces)</w:t>
+            </w:r>
+          </w:p>
+          <w:p>
+            <w:pPr>
+              <w:pStyle w:val="HTMLPreformatted"/>
+              <w:shd w:val="clear" w:color="auto" w:fill="2B2B2B"/>
+              <w:spacing w:after="240"/>
+              <w:rPr>
+                <w:rFonts w:ascii="JetBrains Mono" w:hAnsi="JetBrains Mono"/>
+                <w:color w:val="A9B7C6"/>
+                <w:lang w:val="es-ES"/>
+              </w:rPr>
+            </w:pPr>
+          </w:p>
+          <w:p>
+            <w:pPr>
+              <w:pStyle w:val="HTMLPreformatted"/>
+              <w:shd w:val="clear" w:color="auto" w:fill="2B2B2B"/>
+              <w:spacing w:after="240"/>
+              <w:rPr>
+                <w:rFonts w:ascii="JetBrains Mono" w:hAnsi="JetBrains Mono"/>
+                <w:color w:val="A9B7C6"/>
+                <w:lang w:val="es-ES"/>
+              </w:rPr>
+            </w:pPr>
+          </w:p>
+          <w:p>
+            <w:pPr>
+              <w:pStyle w:val="HTMLPreformatted"/>
+              <w:shd w:val="clear" w:color="auto" w:fill="2B2B2B"/>
+              <w:rPr>
+                <w:rFonts w:ascii="JetBrains Mono" w:hAnsi="JetBrains Mono"/>
+                <w:color w:val="A9B7C6"/>
+              </w:rPr>
+            </w:pPr>
+            <w:r>
+              <w:rPr>
+                <w:rFonts w:ascii="JetBrains Mono" w:hAnsi="JetBrains Mono"/>
+                <w:color w:val="A9B7C6"/>
+              </w:rPr>
+              <w:t>;Video MUDO</w:t>
+            </w:r>
+            <w:r>
+              <w:rPr>
+                <w:rFonts w:ascii="JetBrains Mono" w:hAnsi="JetBrains Mono"/>
+                <w:color w:val="A9B7C6"/>
+              </w:rPr>
+              <w:br/>
+              <w:t>MARCAR 1</w:t>
+            </w:r>
+            <w:r>
+              <w:rPr>
+                <w:rFonts w:ascii="JetBrains Mono" w:hAnsi="JetBrains Mono"/>
+                <w:color w:val="A9B7C6"/>
+              </w:rPr>
+              <w:br/>
+              <w:t>ESPERAR 3633</w:t>
+            </w:r>
+            <w:r>
+              <w:rPr>
+                <w:rFonts w:ascii="JetBrains Mono" w:hAnsi="JetBrains Mono"/>
+                <w:color w:val="A9B7C6"/>
+              </w:rPr>
+              <w:br/>
+              <w:t>MARCAR 5</w:t>
+            </w:r>
+            <w:r>
+              <w:rPr>
+                <w:rFonts w:ascii="JetBrains Mono" w:hAnsi="JetBrains Mono"/>
+                <w:color w:val="A9B7C6"/>
+              </w:rPr>
+              <w:br/>
+              <w:t>ESPERAR 6367</w:t>
+            </w:r>
+            <w:r>
+              <w:rPr>
+                <w:rFonts w:ascii="JetBrains Mono" w:hAnsi="JetBrains Mono"/>
+                <w:color w:val="A9B7C6"/>
+              </w:rPr>
+              <w:br/>
+            </w:r>
+            <w:r>
+              <w:rPr>
+                <w:rFonts w:ascii="JetBrains Mono" w:hAnsi="JetBrains Mono"/>
+                <w:color w:val="A9B7C6"/>
+              </w:rPr>
+              <w:br/>
+            </w:r>
+            <w:r>
+              <w:rPr>
+                <w:rFonts w:ascii="JetBrains Mono" w:hAnsi="JetBrains Mono"/>
+                <w:color w:val="A9B7C6"/>
+              </w:rPr>
+              <w:br/>
+              <w:t>;Video TACTIL</w:t>
+            </w:r>
+            <w:r>
+              <w:rPr>
+                <w:rFonts w:ascii="JetBrains Mono" w:hAnsi="JetBrains Mono"/>
+                <w:color w:val="A9B7C6"/>
+              </w:rPr>
+              <w:br/>
+              <w:t>MARCAR 1</w:t>
+            </w:r>
+            <w:r>
+              <w:rPr>
+                <w:rFonts w:ascii="JetBrains Mono" w:hAnsi="JetBrains Mono"/>
+                <w:color w:val="A9B7C6"/>
+              </w:rPr>
+              <w:br/>
+              <w:t>ESPERAR 4357</w:t>
+            </w:r>
+            <w:r>
+              <w:rPr>
+                <w:rFonts w:ascii="JetBrains Mono" w:hAnsi="JetBrains Mono"/>
+                <w:color w:val="A9B7C6"/>
+              </w:rPr>
+              <w:br/>
+              <w:t>MARCAR 4</w:t>
+            </w:r>
+            <w:r>
+              <w:rPr>
+                <w:rFonts w:ascii="JetBrains Mono" w:hAnsi="JetBrains Mono"/>
+                <w:color w:val="A9B7C6"/>
+              </w:rPr>
+              <w:br/>
+              <w:t>TACTIL</w:t>
+            </w:r>
+            <w:r>
+              <w:rPr>
+                <w:rFonts w:ascii="JetBrains Mono" w:hAnsi="JetBrains Mono"/>
+                <w:color w:val="A9B7C6"/>
+              </w:rPr>
+              <w:br/>
+              <w:t>ESPERAR 5643</w:t>
+            </w:r>
+            <w:r>
+              <w:rPr>
+                <w:rFonts w:ascii="JetBrains Mono" w:hAnsi="JetBrains Mono"/>
+                <w:color w:val="A9B7C6"/>
+              </w:rPr>
+              <w:br/>
+            </w:r>
+            <w:r>
+              <w:rPr>
+                <w:rFonts w:ascii="JetBrains Mono" w:hAnsi="JetBrains Mono"/>
+                <w:color w:val="A9B7C6"/>
+              </w:rPr>
+              <w:br/>
+            </w:r>
+            <w:r>
+              <w:rPr>
+                <w:rFonts w:ascii="JetBrains Mono" w:hAnsi="JetBrains Mono"/>
+                <w:color w:val="A9B7C6"/>
+              </w:rPr>
+              <w:br/>
+              <w:t>;Video SUBTITULO</w:t>
+            </w:r>
+            <w:r>
+              <w:rPr>
+                <w:rFonts w:ascii="JetBrains Mono" w:hAnsi="JetBrains Mono"/>
+                <w:color w:val="A9B7C6"/>
+              </w:rPr>
+              <w:br/>
+              <w:t>MARCAR 1</w:t>
+            </w:r>
+            <w:r>
+              <w:rPr>
+                <w:rFonts w:ascii="JetBrains Mono" w:hAnsi="JetBrains Mono"/>
+                <w:color w:val="A9B7C6"/>
+              </w:rPr>
+              <w:br/>
+            </w:r>
+            <w:r>
+              <w:rPr>
+                <w:rFonts w:ascii="JetBrains Mono" w:hAnsi="JetBrains Mono"/>
+                <w:color w:val="A9B7C6"/>
+              </w:rPr>
+              <w:lastRenderedPageBreak/>
+              <w:t>ESPERAR 5867</w:t>
+            </w:r>
+            <w:r>
+              <w:rPr>
+                <w:rFonts w:ascii="JetBrains Mono" w:hAnsi="JetBrains Mono"/>
+                <w:color w:val="A9B7C6"/>
+              </w:rPr>
+              <w:br/>
+              <w:t>MARCAR 2</w:t>
+            </w:r>
+            <w:r>
+              <w:rPr>
+                <w:rFonts w:ascii="JetBrains Mono" w:hAnsi="JetBrains Mono"/>
+                <w:color w:val="A9B7C6"/>
+              </w:rPr>
+              <w:br/>
+              <w:t>ESPERAR 4133</w:t>
+            </w:r>
+            <w:r>
+              <w:rPr>
+                <w:rFonts w:ascii="JetBrains Mono" w:hAnsi="JetBrains Mono"/>
+                <w:color w:val="A9B7C6"/>
+              </w:rPr>
+              <w:br/>
+            </w:r>
+            <w:r>
+              <w:rPr>
+                <w:rFonts w:ascii="JetBrains Mono" w:hAnsi="JetBrains Mono"/>
+                <w:color w:val="A9B7C6"/>
+              </w:rPr>
+              <w:br/>
+            </w:r>
+            <w:r>
+              <w:rPr>
+                <w:rFonts w:ascii="JetBrains Mono" w:hAnsi="JetBrains Mono"/>
+                <w:color w:val="A9B7C6"/>
+              </w:rPr>
+              <w:br/>
+              <w:t>;Video MUDO</w:t>
+            </w:r>
+            <w:r>
+              <w:rPr>
+                <w:rFonts w:ascii="JetBrains Mono" w:hAnsi="JetBrains Mono"/>
+                <w:color w:val="A9B7C6"/>
+              </w:rPr>
+              <w:br/>
+              <w:t>MARCAR 1</w:t>
+            </w:r>
+            <w:r>
+              <w:rPr>
+                <w:rFonts w:ascii="JetBrains Mono" w:hAnsi="JetBrains Mono"/>
+                <w:color w:val="A9B7C6"/>
+              </w:rPr>
+              <w:br/>
+              <w:t>ESPERAR 4667</w:t>
+            </w:r>
+            <w:r>
+              <w:rPr>
+                <w:rFonts w:ascii="JetBrains Mono" w:hAnsi="JetBrains Mono"/>
+                <w:color w:val="A9B7C6"/>
+              </w:rPr>
+              <w:br/>
+              <w:t>MARCAR 5</w:t>
+            </w:r>
+            <w:r>
+              <w:rPr>
+                <w:rFonts w:ascii="JetBrains Mono" w:hAnsi="JetBrains Mono"/>
+                <w:color w:val="A9B7C6"/>
+              </w:rPr>
+              <w:br/>
+              <w:t>ESPERAR 5333</w:t>
+            </w:r>
+            <w:r>
+              <w:rPr>
+                <w:rFonts w:ascii="JetBrains Mono" w:hAnsi="JetBrains Mono"/>
+                <w:color w:val="A9B7C6"/>
+              </w:rPr>
+              <w:br/>
+            </w:r>
+            <w:r>
+              <w:rPr>
+                <w:rFonts w:ascii="JetBrains Mono" w:hAnsi="JetBrains Mono"/>
+                <w:color w:val="A9B7C6"/>
+              </w:rPr>
+              <w:br/>
+            </w:r>
+            <w:r>
+              <w:rPr>
+                <w:rFonts w:ascii="JetBrains Mono" w:hAnsi="JetBrains Mono"/>
+                <w:color w:val="A9B7C6"/>
+              </w:rPr>
+              <w:br/>
+            </w:r>
+            <w:r>
+              <w:rPr>
+                <w:rFonts w:ascii="JetBrains Mono" w:hAnsi="JetBrains Mono"/>
+                <w:color w:val="A9B7C6"/>
+              </w:rPr>
+              <w:br/>
+              <w:t>TERMINAR</w:t>
+            </w:r>
+          </w:p>
+          <w:p>
+            <w:pPr>
+              <w:pStyle w:val="HTMLPreformatted"/>
+              <w:shd w:val="clear" w:color="auto" w:fill="2B2B2B"/>
+              <w:spacing w:after="240"/>
+              <w:rPr>
+                <w:rFonts w:ascii="JetBrains Mono" w:hAnsi="JetBrains Mono"/>
+                <w:color w:val="A9B7C6"/>
+              </w:rPr>
+            </w:pPr>
+          </w:p>
+          <w:p>
+            <w:pPr>
+              <w:rPr>
+                <w:lang w:val="en-ES"/>
+              </w:rPr>
+            </w:pPr>
+          </w:p>
+        </w:tc>
+      </w:tr>
+    </w:tbl>
+    <w:p/>
+    <w:p>
+      <w:pPr>
+        <w:pStyle w:val="Heading3"/>
+      </w:pPr>
+      <w:r>
+        <w:t>Ejemplo 4</w:t>
+      </w:r>
+    </w:p>
+    <w:p>
+      <w:r>
+        <w:t>Este ejemplo muestra imágenes con dos opciones de solución (correcta e incorrecta) intercaladas con estímulos de descanso. El usuario debe decidir cuál cree que es la correcta mediante el uso de dos botones. Los botones en mano derecha e izquierda. El protocolo no lo muestra, pero cada vez que el usuario pulsa el botón izquierdo se envía una marca 8 al amplificador y cuando pulsa el derecho la marca 9.</w:t>
+      </w:r>
+    </w:p>
+    <w:tbl>
+      <w:tblPr>
+        <w:tblStyle w:val="TableGrid"/>
+        <w:tblW w:w="0" w:type="auto"/>
+        <w:tblLook w:val="04A0" w:firstRow="1" w:lastRow="0" w:firstColumn="1" w:lastColumn="0" w:noHBand="0" w:noVBand="1"/>
+      </w:tblPr>
+      <w:tblGrid>
+        <w:gridCol w:w="9016"/>
+      </w:tblGrid>
+      <w:tr>
+        <w:tc>
+          <w:tcPr>
+            <w:tcW w:w="9016" w:type="dxa"/>
+          </w:tcPr>
+          <w:p>
+            <w:pPr>
+              <w:pStyle w:val="HTMLPreformatted"/>
+              <w:shd w:val="clear" w:color="auto" w:fill="2B2B2B"/>
+              <w:spacing w:after="240"/>
+              <w:rPr>
+                <w:rFonts w:ascii="JetBrains Mono" w:hAnsi="JetBrains Mono"/>
+                <w:color w:val="A9B7C6"/>
+              </w:rPr>
+            </w:pPr>
+            <w:r>
+              <w:rPr>
+                <w:rFonts w:ascii="JetBrains Mono" w:hAnsi="JetBrains Mono"/>
+                <w:color w:val="A9B7C6"/>
+              </w:rPr>
+              <w:t>; ALCA EJEMPLO</w:t>
+            </w:r>
+            <w:r>
+              <w:rPr>
+                <w:rFonts w:ascii="JetBrains Mono" w:hAnsi="JetBrains Mono"/>
+                <w:color w:val="A9B7C6"/>
+              </w:rPr>
+              <w:br/>
+            </w:r>
+            <w:r>
+              <w:rPr>
+                <w:rFonts w:ascii="JetBrains Mono" w:hAnsi="JetBrains Mono"/>
+                <w:color w:val="A9B7C6"/>
+              </w:rPr>
+              <w:br/>
+              <w:t>FULLSCREEN true</w:t>
+            </w:r>
+            <w:r>
+              <w:rPr>
+                <w:rFonts w:ascii="JetBrains Mono" w:hAnsi="JetBrains Mono"/>
+                <w:color w:val="A9B7C6"/>
+              </w:rPr>
+              <w:br/>
+              <w:t>USE_EEG true</w:t>
+            </w:r>
+            <w:r>
+              <w:rPr>
+                <w:rFonts w:ascii="JetBrains Mono" w:hAnsi="JetBrains Mono"/>
+                <w:color w:val="A9B7C6"/>
+              </w:rPr>
+              <w:br/>
+            </w:r>
+            <w:r>
+              <w:rPr>
+                <w:rFonts w:ascii="JetBrains Mono" w:hAnsi="JetBrains Mono"/>
+                <w:color w:val="A9B7C6"/>
+              </w:rPr>
+              <w:br/>
+              <w:t>; Solucion Izquierda</w:t>
+            </w:r>
+            <w:r>
+              <w:rPr>
+                <w:rFonts w:ascii="JetBrains Mono" w:hAnsi="JetBrains Mono"/>
+                <w:color w:val="A9B7C6"/>
+              </w:rPr>
+              <w:br/>
+              <w:t>MOSTRAR "ALCA21"</w:t>
+            </w:r>
+            <w:r>
+              <w:rPr>
+                <w:rFonts w:ascii="JetBrains Mono" w:hAnsi="JetBrains Mono"/>
+                <w:color w:val="A9B7C6"/>
+              </w:rPr>
+              <w:br/>
+              <w:t>MARCAR 2</w:t>
+            </w:r>
+            <w:r>
+              <w:rPr>
+                <w:rFonts w:ascii="JetBrains Mono" w:hAnsi="JetBrains Mono"/>
+                <w:color w:val="A9B7C6"/>
+              </w:rPr>
+              <w:br/>
+              <w:t>ESPERAR 1000</w:t>
+            </w:r>
+            <w:r>
+              <w:rPr>
+                <w:rFonts w:ascii="JetBrains Mono" w:hAnsi="JetBrains Mono"/>
+                <w:color w:val="A9B7C6"/>
+              </w:rPr>
+              <w:br/>
+              <w:t>MOSTRAR "blanco"</w:t>
+            </w:r>
+            <w:r>
+              <w:rPr>
+                <w:rFonts w:ascii="JetBrains Mono" w:hAnsi="JetBrains Mono"/>
+                <w:color w:val="A9B7C6"/>
+              </w:rPr>
+              <w:br/>
+              <w:t>ESPERAR 500</w:t>
+            </w:r>
+            <w:r>
+              <w:rPr>
+                <w:rFonts w:ascii="JetBrains Mono" w:hAnsi="JetBrains Mono"/>
+                <w:color w:val="A9B7C6"/>
+              </w:rPr>
+              <w:br/>
+            </w:r>
+            <w:r>
+              <w:rPr>
+                <w:rFonts w:ascii="JetBrains Mono" w:hAnsi="JetBrains Mono"/>
+                <w:color w:val="A9B7C6"/>
+              </w:rPr>
+              <w:br/>
+              <w:t>; Solucion Izquierda</w:t>
+            </w:r>
+            <w:r>
+              <w:rPr>
+                <w:rFonts w:ascii="JetBrains Mono" w:hAnsi="JetBrains Mono"/>
+                <w:color w:val="A9B7C6"/>
+              </w:rPr>
+              <w:br/>
+              <w:t>MOSTRAR "ALCA32"</w:t>
+            </w:r>
+            <w:r>
+              <w:rPr>
+                <w:rFonts w:ascii="JetBrains Mono" w:hAnsi="JetBrains Mono"/>
+                <w:color w:val="A9B7C6"/>
+              </w:rPr>
+              <w:br/>
+              <w:t>MARCAR 2</w:t>
+            </w:r>
+            <w:r>
+              <w:rPr>
+                <w:rFonts w:ascii="JetBrains Mono" w:hAnsi="JetBrains Mono"/>
+                <w:color w:val="A9B7C6"/>
+              </w:rPr>
+              <w:br/>
+              <w:t>ESPERAR 1000</w:t>
+            </w:r>
+            <w:r>
+              <w:rPr>
+                <w:rFonts w:ascii="JetBrains Mono" w:hAnsi="JetBrains Mono"/>
+                <w:color w:val="A9B7C6"/>
+              </w:rPr>
+              <w:br/>
+              <w:t>MOSTRAR "blanco"</w:t>
+            </w:r>
+            <w:r>
+              <w:rPr>
+                <w:rFonts w:ascii="JetBrains Mono" w:hAnsi="JetBrains Mono"/>
+                <w:color w:val="A9B7C6"/>
+              </w:rPr>
+              <w:br/>
+              <w:t>ESPERAR 500</w:t>
+            </w:r>
+            <w:r>
+              <w:rPr>
+                <w:rFonts w:ascii="JetBrains Mono" w:hAnsi="JetBrains Mono"/>
+                <w:color w:val="A9B7C6"/>
+              </w:rPr>
+              <w:br/>
+            </w:r>
+            <w:r>
+              <w:rPr>
+                <w:rFonts w:ascii="JetBrains Mono" w:hAnsi="JetBrains Mono"/>
+                <w:color w:val="A9B7C6"/>
+              </w:rPr>
+              <w:br/>
+              <w:t>; Solucion Izquierda</w:t>
+            </w:r>
+            <w:r>
+              <w:rPr>
+                <w:rFonts w:ascii="JetBrains Mono" w:hAnsi="JetBrains Mono"/>
+                <w:color w:val="A9B7C6"/>
+              </w:rPr>
+              <w:br/>
+              <w:t>MOSTRAR "ALCA2"</w:t>
+            </w:r>
+            <w:r>
+              <w:rPr>
+                <w:rFonts w:ascii="JetBrains Mono" w:hAnsi="JetBrains Mono"/>
+                <w:color w:val="A9B7C6"/>
+              </w:rPr>
+              <w:br/>
+              <w:t>MARCAR 2</w:t>
+            </w:r>
+            <w:r>
+              <w:rPr>
+                <w:rFonts w:ascii="JetBrains Mono" w:hAnsi="JetBrains Mono"/>
+                <w:color w:val="A9B7C6"/>
+              </w:rPr>
+              <w:br/>
+              <w:t>ESPERAR 1000</w:t>
+            </w:r>
+            <w:r>
+              <w:rPr>
+                <w:rFonts w:ascii="JetBrains Mono" w:hAnsi="JetBrains Mono"/>
+                <w:color w:val="A9B7C6"/>
+              </w:rPr>
+              <w:br/>
+              <w:t>MOSTRAR "blanco"</w:t>
+            </w:r>
+            <w:r>
+              <w:rPr>
+                <w:rFonts w:ascii="JetBrains Mono" w:hAnsi="JetBrains Mono"/>
+                <w:color w:val="A9B7C6"/>
+              </w:rPr>
+              <w:br/>
+              <w:t>ESPERAR 500</w:t>
+            </w:r>
+            <w:r>
+              <w:rPr>
+                <w:rFonts w:ascii="JetBrains Mono" w:hAnsi="JetBrains Mono"/>
+                <w:color w:val="A9B7C6"/>
+              </w:rPr>
+              <w:br/>
+            </w:r>
+            <w:r>
+              <w:rPr>
+                <w:rFonts w:ascii="JetBrains Mono" w:hAnsi="JetBrains Mono"/>
+                <w:color w:val="A9B7C6"/>
+              </w:rPr>
+              <w:br/>
+              <w:t>; Solucion Izquierda</w:t>
+            </w:r>
+            <w:r>
+              <w:rPr>
+                <w:rFonts w:ascii="JetBrains Mono" w:hAnsi="JetBrains Mono"/>
+                <w:color w:val="A9B7C6"/>
+              </w:rPr>
+              <w:br/>
+            </w:r>
+            <w:r>
+              <w:rPr>
+                <w:rFonts w:ascii="JetBrains Mono" w:hAnsi="JetBrains Mono"/>
+                <w:color w:val="A9B7C6"/>
+              </w:rPr>
+              <w:lastRenderedPageBreak/>
+              <w:t>MOSTRAR "ALCA40"</w:t>
+            </w:r>
+            <w:r>
+              <w:rPr>
+                <w:rFonts w:ascii="JetBrains Mono" w:hAnsi="JetBrains Mono"/>
+                <w:color w:val="A9B7C6"/>
+              </w:rPr>
+              <w:br/>
+              <w:t>MARCAR 2</w:t>
+            </w:r>
+            <w:r>
+              <w:rPr>
+                <w:rFonts w:ascii="JetBrains Mono" w:hAnsi="JetBrains Mono"/>
+                <w:color w:val="A9B7C6"/>
+              </w:rPr>
+              <w:br/>
+              <w:t>ESPERAR 1000</w:t>
+            </w:r>
+            <w:r>
+              <w:rPr>
+                <w:rFonts w:ascii="JetBrains Mono" w:hAnsi="JetBrains Mono"/>
+                <w:color w:val="A9B7C6"/>
+              </w:rPr>
+              <w:br/>
+              <w:t>MOSTRAR "blanco"</w:t>
+            </w:r>
+            <w:r>
+              <w:rPr>
+                <w:rFonts w:ascii="JetBrains Mono" w:hAnsi="JetBrains Mono"/>
+                <w:color w:val="A9B7C6"/>
+              </w:rPr>
+              <w:br/>
+              <w:t>ESPERAR 500</w:t>
+            </w:r>
+            <w:r>
+              <w:rPr>
+                <w:rFonts w:ascii="JetBrains Mono" w:hAnsi="JetBrains Mono"/>
+                <w:color w:val="A9B7C6"/>
+              </w:rPr>
+              <w:br/>
+            </w:r>
+            <w:r>
+              <w:rPr>
+                <w:rFonts w:ascii="JetBrains Mono" w:hAnsi="JetBrains Mono"/>
+                <w:color w:val="A9B7C6"/>
+              </w:rPr>
+              <w:br/>
+              <w:t>; Solucion Derecha</w:t>
+            </w:r>
+            <w:r>
+              <w:rPr>
+                <w:rFonts w:ascii="JetBrains Mono" w:hAnsi="JetBrains Mono"/>
+                <w:color w:val="A9B7C6"/>
+              </w:rPr>
+              <w:br/>
+              <w:t>MOSTRAR "ALCA26"</w:t>
+            </w:r>
+            <w:r>
+              <w:rPr>
+                <w:rFonts w:ascii="JetBrains Mono" w:hAnsi="JetBrains Mono"/>
+                <w:color w:val="A9B7C6"/>
+              </w:rPr>
+              <w:br/>
+              <w:t>MARCAR 1</w:t>
+            </w:r>
+            <w:r>
+              <w:rPr>
+                <w:rFonts w:ascii="JetBrains Mono" w:hAnsi="JetBrains Mono"/>
+                <w:color w:val="A9B7C6"/>
+              </w:rPr>
+              <w:br/>
+              <w:t>ESPERAR 1000</w:t>
+            </w:r>
+            <w:r>
+              <w:rPr>
+                <w:rFonts w:ascii="JetBrains Mono" w:hAnsi="JetBrains Mono"/>
+                <w:color w:val="A9B7C6"/>
+              </w:rPr>
+              <w:br/>
+              <w:t>MOSTRAR "blanco"</w:t>
+            </w:r>
+            <w:r>
+              <w:rPr>
+                <w:rFonts w:ascii="JetBrains Mono" w:hAnsi="JetBrains Mono"/>
+                <w:color w:val="A9B7C6"/>
+              </w:rPr>
+              <w:br/>
+              <w:t>ESPERAR 500</w:t>
+            </w:r>
+            <w:r>
+              <w:rPr>
+                <w:rFonts w:ascii="JetBrains Mono" w:hAnsi="JetBrains Mono"/>
+                <w:color w:val="A9B7C6"/>
+              </w:rPr>
+              <w:br/>
+            </w:r>
+            <w:r>
+              <w:rPr>
+                <w:rFonts w:ascii="JetBrains Mono" w:hAnsi="JetBrains Mono"/>
+                <w:color w:val="A9B7C6"/>
+              </w:rPr>
+              <w:br/>
+              <w:t>MOSTRAR "ALCA7"</w:t>
+            </w:r>
+            <w:r>
+              <w:rPr>
+                <w:rFonts w:ascii="JetBrains Mono" w:hAnsi="JetBrains Mono"/>
+                <w:color w:val="A9B7C6"/>
+              </w:rPr>
+              <w:br/>
+              <w:t>MARCAR 2</w:t>
+            </w:r>
+            <w:r>
+              <w:rPr>
+                <w:rFonts w:ascii="JetBrains Mono" w:hAnsi="JetBrains Mono"/>
+                <w:color w:val="A9B7C6"/>
+              </w:rPr>
+              <w:br/>
+              <w:t>ESPERAR 1000</w:t>
+            </w:r>
+            <w:r>
+              <w:rPr>
+                <w:rFonts w:ascii="JetBrains Mono" w:hAnsi="JetBrains Mono"/>
+                <w:color w:val="A9B7C6"/>
+              </w:rPr>
+              <w:br/>
+              <w:t>MOSTRAR "blanco"</w:t>
+            </w:r>
+            <w:r>
+              <w:rPr>
+                <w:rFonts w:ascii="JetBrains Mono" w:hAnsi="JetBrains Mono"/>
+                <w:color w:val="A9B7C6"/>
+              </w:rPr>
+              <w:br/>
+              <w:t>ESPERAR 500</w:t>
+            </w:r>
+            <w:r>
+              <w:rPr>
+                <w:rFonts w:ascii="JetBrains Mono" w:hAnsi="JetBrains Mono"/>
+                <w:color w:val="A9B7C6"/>
+              </w:rPr>
+              <w:br/>
+            </w:r>
+            <w:r>
+              <w:rPr>
+                <w:rFonts w:ascii="JetBrains Mono" w:hAnsi="JetBrains Mono"/>
+                <w:color w:val="A9B7C6"/>
+              </w:rPr>
+              <w:br/>
+              <w:t>MOSTRAR "ALCA17"</w:t>
+            </w:r>
+            <w:r>
+              <w:rPr>
+                <w:rFonts w:ascii="JetBrains Mono" w:hAnsi="JetBrains Mono"/>
+                <w:color w:val="A9B7C6"/>
+              </w:rPr>
+              <w:br/>
+              <w:t>MARCAR 2</w:t>
+            </w:r>
+            <w:r>
+              <w:rPr>
+                <w:rFonts w:ascii="JetBrains Mono" w:hAnsi="JetBrains Mono"/>
+                <w:color w:val="A9B7C6"/>
+              </w:rPr>
+              <w:br/>
+              <w:t>ESPERAR 1000</w:t>
+            </w:r>
+            <w:r>
+              <w:rPr>
+                <w:rFonts w:ascii="JetBrains Mono" w:hAnsi="JetBrains Mono"/>
+                <w:color w:val="A9B7C6"/>
+              </w:rPr>
+              <w:br/>
+              <w:t>MOSTRAR "blanco"</w:t>
+            </w:r>
+            <w:r>
+              <w:rPr>
+                <w:rFonts w:ascii="JetBrains Mono" w:hAnsi="JetBrains Mono"/>
+                <w:color w:val="A9B7C6"/>
+              </w:rPr>
+              <w:br/>
+              <w:t>ESPERAR 500</w:t>
+            </w:r>
+            <w:r>
+              <w:rPr>
+                <w:rFonts w:ascii="JetBrains Mono" w:hAnsi="JetBrains Mono"/>
+                <w:color w:val="A9B7C6"/>
+              </w:rPr>
+              <w:br/>
+            </w:r>
+            <w:r>
+              <w:rPr>
+                <w:rFonts w:ascii="JetBrains Mono" w:hAnsi="JetBrains Mono"/>
+                <w:color w:val="A9B7C6"/>
+              </w:rPr>
+              <w:br/>
+              <w:t>MOSTRAR "ALCA36"</w:t>
+            </w:r>
+            <w:r>
+              <w:rPr>
+                <w:rFonts w:ascii="JetBrains Mono" w:hAnsi="JetBrains Mono"/>
+                <w:color w:val="A9B7C6"/>
+              </w:rPr>
+              <w:br/>
+              <w:t>MARCAR 1</w:t>
+            </w:r>
+            <w:r>
+              <w:rPr>
+                <w:rFonts w:ascii="JetBrains Mono" w:hAnsi="JetBrains Mono"/>
+                <w:color w:val="A9B7C6"/>
+              </w:rPr>
+              <w:br/>
+              <w:t>ESPERAR 1000</w:t>
+            </w:r>
+            <w:r>
+              <w:rPr>
+                <w:rFonts w:ascii="JetBrains Mono" w:hAnsi="JetBrains Mono"/>
+                <w:color w:val="A9B7C6"/>
+              </w:rPr>
+              <w:br/>
+              <w:t>MOSTRAR "blanco"</w:t>
+            </w:r>
+            <w:r>
+              <w:rPr>
+                <w:rFonts w:ascii="JetBrains Mono" w:hAnsi="JetBrains Mono"/>
+                <w:color w:val="A9B7C6"/>
+              </w:rPr>
+              <w:br/>
+              <w:t>ESPERAR 500</w:t>
+            </w:r>
+            <w:r>
+              <w:rPr>
+                <w:rFonts w:ascii="JetBrains Mono" w:hAnsi="JetBrains Mono"/>
+                <w:color w:val="A9B7C6"/>
+              </w:rPr>
+              <w:br/>
+            </w:r>
+            <w:r>
+              <w:rPr>
+                <w:rFonts w:ascii="JetBrains Mono" w:hAnsi="JetBrains Mono"/>
+                <w:color w:val="A9B7C6"/>
+              </w:rPr>
+              <w:br/>
+              <w:t>MOSTRAR "ALCA39"</w:t>
+            </w:r>
+            <w:r>
+              <w:rPr>
+                <w:rFonts w:ascii="JetBrains Mono" w:hAnsi="JetBrains Mono"/>
+                <w:color w:val="A9B7C6"/>
+              </w:rPr>
+              <w:br/>
+              <w:t>MARCAR 2</w:t>
+            </w:r>
+            <w:r>
+              <w:rPr>
+                <w:rFonts w:ascii="JetBrains Mono" w:hAnsi="JetBrains Mono"/>
+                <w:color w:val="A9B7C6"/>
+              </w:rPr>
+              <w:br/>
+              <w:t>ESPERAR 1000</w:t>
+            </w:r>
+            <w:r>
+              <w:rPr>
+                <w:rFonts w:ascii="JetBrains Mono" w:hAnsi="JetBrains Mono"/>
+                <w:color w:val="A9B7C6"/>
+              </w:rPr>
+              <w:br/>
+              <w:t>MOSTRAR "blanco"</w:t>
+            </w:r>
+            <w:r>
+              <w:rPr>
+                <w:rFonts w:ascii="JetBrains Mono" w:hAnsi="JetBrains Mono"/>
+                <w:color w:val="A9B7C6"/>
+              </w:rPr>
+              <w:br/>
+              <w:t>ESPERAR 500</w:t>
+            </w:r>
+            <w:r>
+              <w:rPr>
+                <w:rFonts w:ascii="JetBrains Mono" w:hAnsi="JetBrains Mono"/>
+                <w:color w:val="A9B7C6"/>
+              </w:rPr>
+              <w:br/>
+            </w:r>
+            <w:r>
+              <w:rPr>
+                <w:rFonts w:ascii="JetBrains Mono" w:hAnsi="JetBrains Mono"/>
+                <w:color w:val="A9B7C6"/>
+              </w:rPr>
+              <w:br/>
+              <w:t>MOSTRAR "ALCA3"</w:t>
+            </w:r>
+            <w:r>
+              <w:rPr>
+                <w:rFonts w:ascii="JetBrains Mono" w:hAnsi="JetBrains Mono"/>
+                <w:color w:val="A9B7C6"/>
+              </w:rPr>
+              <w:br/>
+              <w:t>MARCAR 2</w:t>
+            </w:r>
+            <w:r>
+              <w:rPr>
+                <w:rFonts w:ascii="JetBrains Mono" w:hAnsi="JetBrains Mono"/>
+                <w:color w:val="A9B7C6"/>
+              </w:rPr>
+              <w:br/>
+              <w:t>ESPERAR 1000</w:t>
+            </w:r>
+            <w:r>
+              <w:rPr>
+                <w:rFonts w:ascii="JetBrains Mono" w:hAnsi="JetBrains Mono"/>
+                <w:color w:val="A9B7C6"/>
+              </w:rPr>
+              <w:br/>
+              <w:t>MOSTRAR "blanco"</w:t>
+            </w:r>
+            <w:r>
+              <w:rPr>
+                <w:rFonts w:ascii="JetBrains Mono" w:hAnsi="JetBrains Mono"/>
+                <w:color w:val="A9B7C6"/>
+              </w:rPr>
+              <w:br/>
+              <w:t>ESPERAR 500</w:t>
+            </w:r>
+            <w:r>
+              <w:rPr>
+                <w:rFonts w:ascii="JetBrains Mono" w:hAnsi="JetBrains Mono"/>
+                <w:color w:val="A9B7C6"/>
+              </w:rPr>
+              <w:br/>
+            </w:r>
+          </w:p>
+          <w:p>
+            <w:pPr>
+              <w:rPr>
+                <w:lang w:val="en-ES"/>
+              </w:rPr>
+            </w:pPr>
+          </w:p>
+        </w:tc>
+      </w:tr>
+    </w:tbl>
+    <w:p/>
     <w:sectPr>
       <w:pgSz w:w="11906" w:h="16838"/>
       <w:pgMar w:top="1440" w:right="1440" w:bottom="1440" w:left="1440" w:header="708" w:footer="708" w:gutter="0"/>
@@ -1950,6 +4801,28 @@
       <w:szCs w:val="26"/>
     </w:rPr>
   </w:style>
+  <w:style w:type="paragraph" w:styleId="Heading3">
+    <w:name w:val="heading 3"/>
+    <w:basedOn w:val="Normal"/>
+    <w:next w:val="Normal"/>
+    <w:link w:val="Heading3Char"/>
+    <w:uiPriority w:val="9"/>
+    <w:unhideWhenUsed/>
+    <w:qFormat/>
+    <w:rsid w:val="002B2DAB"/>
+    <w:pPr>
+      <w:keepNext/>
+      <w:keepLines/>
+      <w:spacing w:before="40" w:after="0"/>
+      <w:outlineLvl w:val="2"/>
+    </w:pPr>
+    <w:rPr>
+      <w:rFonts w:asciiTheme="majorHAnsi" w:eastAsiaTheme="majorEastAsia" w:hAnsiTheme="majorHAnsi" w:cstheme="majorBidi"/>
+      <w:color w:val="1F3763" w:themeColor="accent1" w:themeShade="7F"/>
+      <w:sz w:val="24"/>
+      <w:szCs w:val="24"/>
+    </w:rPr>
+  </w:style>
   <w:style w:type="character" w:default="1" w:styleId="DefaultParagraphFont">
     <w:name w:val="Default Paragraph Font"/>
     <w:uiPriority w:val="1"/>
@@ -2073,7 +4946,6 @@
     <w:basedOn w:val="Normal"/>
     <w:link w:val="HTMLPreformattedChar"/>
     <w:uiPriority w:val="99"/>
-    <w:semiHidden/>
     <w:unhideWhenUsed/>
     <w:rsid w:val="003433C4"/>
     <w:pPr>
@@ -2108,7 +4980,6 @@
     <w:basedOn w:val="DefaultParagraphFont"/>
     <w:link w:val="HTMLPreformatted"/>
     <w:uiPriority w:val="99"/>
-    <w:semiHidden/>
     <w:rsid w:val="003433C4"/>
     <w:rPr>
       <w:rFonts w:ascii="Courier New" w:eastAsia="Times New Roman" w:hAnsi="Courier New" w:cs="Courier New"/>
@@ -2143,6 +5014,18 @@
       <w:color w:val="2F5496" w:themeColor="accent1" w:themeShade="BF"/>
       <w:sz w:val="26"/>
       <w:szCs w:val="26"/>
+      <w:lang w:val="es-ES" w:eastAsia="es-ES"/>
+    </w:rPr>
+  </w:style>
+  <w:style w:type="character" w:customStyle="1" w:styleId="Heading3Char">
+    <w:name w:val="Heading 3 Char"/>
+    <w:basedOn w:val="DefaultParagraphFont"/>
+    <w:link w:val="Heading3"/>
+    <w:uiPriority w:val="9"/>
+    <w:rsid w:val="002B2DAB"/>
+    <w:rPr>
+      <w:rFonts w:asciiTheme="majorHAnsi" w:eastAsiaTheme="majorEastAsia" w:hAnsiTheme="majorHAnsi" w:cstheme="majorBidi"/>
+      <w:color w:val="1F3763" w:themeColor="accent1" w:themeShade="7F"/>
       <w:lang w:val="es-ES" w:eastAsia="es-ES"/>
     </w:rPr>
   </w:style>

</xml_diff>